<commit_message>
Music class changed, UML added, Projektbewertung added, Documentation updated
</commit_message>
<xml_diff>
--- a/Dokumentation/Dokumentation Projekt.docx
+++ b/Dokumentation/Dokumentation Projekt.docx
@@ -311,22 +311,30 @@
         </w:rPr>
         <w:t>Mascha Weis,</w:t>
       </w:r>
-    </w:p>
-    <w:p>
-      <w:pPr>
-        <w:rPr>
-          <w:rFonts w:ascii="Arial" w:hAnsi="Arial" w:cs="Arial"/>
-          <w:sz w:val="24"/>
-          <w:szCs w:val="24"/>
-        </w:rPr>
-      </w:pPr>
-      <w:r>
-        <w:rPr>
-          <w:rFonts w:ascii="Arial" w:hAnsi="Arial" w:cs="Arial"/>
-          <w:sz w:val="24"/>
-          <w:szCs w:val="24"/>
-        </w:rPr>
-        <w:t>Susanne Weiß</w:t>
+      <w:r>
+        <w:rPr>
+          <w:rFonts w:ascii="Arial" w:hAnsi="Arial" w:cs="Arial"/>
+          <w:sz w:val="24"/>
+          <w:szCs w:val="24"/>
+        </w:rPr>
+        <w:t xml:space="preserve"> Matrikelnummer: </w:t>
+      </w:r>
+    </w:p>
+    <w:p>
+      <w:pPr>
+        <w:rPr>
+          <w:rFonts w:ascii="Arial" w:hAnsi="Arial" w:cs="Arial"/>
+          <w:sz w:val="24"/>
+          <w:szCs w:val="24"/>
+        </w:rPr>
+      </w:pPr>
+      <w:r>
+        <w:rPr>
+          <w:rFonts w:ascii="Arial" w:hAnsi="Arial" w:cs="Arial"/>
+          <w:sz w:val="24"/>
+          <w:szCs w:val="24"/>
+        </w:rPr>
+        <w:t>Susanne Weiß, Matrikelnummer: 37404</w:t>
       </w:r>
     </w:p>
     <w:p>
@@ -344,6 +352,14 @@
           <w:szCs w:val="24"/>
         </w:rPr>
         <w:t>Alexander Kraus</w:t>
+      </w:r>
+      <w:r>
+        <w:rPr>
+          <w:rFonts w:ascii="Arial" w:hAnsi="Arial" w:cs="Arial"/>
+          <w:sz w:val="24"/>
+          <w:szCs w:val="24"/>
+        </w:rPr>
+        <w:t>, Matrikelnummer: 37034</w:t>
       </w:r>
     </w:p>
     <w:p>
@@ -373,7 +389,19 @@
           <w:rPr>
             <w:rStyle w:val="Hyperlink"/>
           </w:rPr>
-          <w:t>https://gitlab.mi.hdm-stuttgart.de/sw191/kaesekaestchen</w:t>
+          <w:t>https://gitlab.mi.hdm-stuttgart.de/s</w:t>
+        </w:r>
+        <w:r>
+          <w:rPr>
+            <w:rStyle w:val="Hyperlink"/>
+          </w:rPr>
+          <w:t>w</w:t>
+        </w:r>
+        <w:r>
+          <w:rPr>
+            <w:rStyle w:val="Hyperlink"/>
+          </w:rPr>
+          <w:t>191/kaesekaestchen</w:t>
         </w:r>
       </w:hyperlink>
     </w:p>
@@ -590,6 +618,31 @@
           <w:szCs w:val="24"/>
         </w:rPr>
       </w:pPr>
+      <w:r>
+        <w:rPr>
+          <w:rFonts w:ascii="Arial" w:hAnsi="Arial" w:cs="Arial"/>
+          <w:sz w:val="24"/>
+          <w:szCs w:val="24"/>
+        </w:rPr>
+        <w:t>Unser Spiel wäre noch um einen AI Player erweiterbar (Ursprünglich geplant. Aus Zeitgründen leider nicht umsetzbar gewesen).</w:t>
+      </w:r>
+    </w:p>
+    <w:p>
+      <w:pPr>
+        <w:rPr>
+          <w:rFonts w:ascii="Arial" w:hAnsi="Arial" w:cs="Arial"/>
+          <w:sz w:val="24"/>
+          <w:szCs w:val="24"/>
+        </w:rPr>
+      </w:pPr>
+      <w:r>
+        <w:rPr>
+          <w:rFonts w:ascii="Arial" w:hAnsi="Arial" w:cs="Arial"/>
+          <w:sz w:val="24"/>
+          <w:szCs w:val="24"/>
+        </w:rPr>
+        <w:t xml:space="preserve">Für die </w:t>
+      </w:r>
       <w:proofErr w:type="spellStart"/>
       <w:r>
         <w:rPr>
@@ -597,6 +650,579 @@
           <w:sz w:val="24"/>
           <w:szCs w:val="24"/>
         </w:rPr>
+        <w:t>Matchfield</w:t>
+      </w:r>
+      <w:proofErr w:type="spellEnd"/>
+      <w:r>
+        <w:rPr>
+          <w:rFonts w:ascii="Arial" w:hAnsi="Arial" w:cs="Arial"/>
+          <w:sz w:val="24"/>
+          <w:szCs w:val="24"/>
+        </w:rPr>
+        <w:t xml:space="preserve"> Einstellungen gibt es noch weitere Möglichkeiten, wie „</w:t>
+      </w:r>
+      <w:proofErr w:type="spellStart"/>
+      <w:r>
+        <w:rPr>
+          <w:rFonts w:ascii="Arial" w:hAnsi="Arial" w:cs="Arial"/>
+          <w:sz w:val="24"/>
+          <w:szCs w:val="24"/>
+        </w:rPr>
+        <w:t>fieldShape</w:t>
+      </w:r>
+      <w:proofErr w:type="spellEnd"/>
+      <w:r>
+        <w:rPr>
+          <w:rFonts w:ascii="Arial" w:hAnsi="Arial" w:cs="Arial"/>
+          <w:sz w:val="24"/>
+          <w:szCs w:val="24"/>
+        </w:rPr>
+        <w:t>“ und „</w:t>
+      </w:r>
+      <w:proofErr w:type="spellStart"/>
+      <w:r>
+        <w:rPr>
+          <w:rFonts w:ascii="Arial" w:hAnsi="Arial" w:cs="Arial"/>
+          <w:sz w:val="24"/>
+          <w:szCs w:val="24"/>
+        </w:rPr>
+        <w:t>fastMode</w:t>
+      </w:r>
+      <w:proofErr w:type="spellEnd"/>
+      <w:r>
+        <w:rPr>
+          <w:rFonts w:ascii="Arial" w:hAnsi="Arial" w:cs="Arial"/>
+          <w:sz w:val="24"/>
+          <w:szCs w:val="24"/>
+        </w:rPr>
+        <w:t>“ (auch dies aus Zeitgründen nicht Umsetzbar gewesen).</w:t>
+      </w:r>
+    </w:p>
+    <w:p>
+      <w:pPr>
+        <w:rPr>
+          <w:rFonts w:ascii="Arial" w:hAnsi="Arial" w:cs="Arial"/>
+          <w:sz w:val="24"/>
+          <w:szCs w:val="24"/>
+        </w:rPr>
+      </w:pPr>
+      <w:r>
+        <w:rPr>
+          <w:rFonts w:ascii="Arial" w:hAnsi="Arial" w:cs="Arial"/>
+          <w:sz w:val="24"/>
+          <w:szCs w:val="24"/>
+        </w:rPr>
+        <w:t>Java 11.0.2 SDK wird verwendet</w:t>
+      </w:r>
+    </w:p>
+    <w:p>
+      <w:pPr>
+        <w:rPr>
+          <w:rFonts w:ascii="Arial" w:hAnsi="Arial" w:cs="Arial"/>
+          <w:sz w:val="24"/>
+          <w:szCs w:val="24"/>
+        </w:rPr>
+      </w:pPr>
+      <w:r>
+        <w:rPr>
+          <w:rFonts w:ascii="Arial" w:hAnsi="Arial" w:cs="Arial"/>
+          <w:sz w:val="24"/>
+          <w:szCs w:val="24"/>
+        </w:rPr>
+        <w:br w:type="page"/>
+      </w:r>
+    </w:p>
+    <w:p>
+      <w:pPr>
+        <w:jc w:val="center"/>
+        <w:rPr>
+          <w:rFonts w:ascii="Arial" w:hAnsi="Arial" w:cs="Arial"/>
+          <w:sz w:val="24"/>
+          <w:szCs w:val="24"/>
+        </w:rPr>
+      </w:pPr>
+      <w:proofErr w:type="spellStart"/>
+      <w:r>
+        <w:rPr>
+          <w:rFonts w:ascii="Arial" w:hAnsi="Arial" w:cs="Arial"/>
+          <w:sz w:val="24"/>
+          <w:szCs w:val="24"/>
+        </w:rPr>
+        <w:lastRenderedPageBreak/>
+        <w:t>Use</w:t>
+      </w:r>
+      <w:proofErr w:type="spellEnd"/>
+      <w:r>
+        <w:rPr>
+          <w:rFonts w:ascii="Arial" w:hAnsi="Arial" w:cs="Arial"/>
+          <w:sz w:val="24"/>
+          <w:szCs w:val="24"/>
+        </w:rPr>
+        <w:t>-Case Diagramm</w:t>
+      </w:r>
+    </w:p>
+    <w:p>
+      <w:pPr>
+        <w:jc w:val="center"/>
+        <w:rPr>
+          <w:rFonts w:ascii="Arial" w:hAnsi="Arial" w:cs="Arial"/>
+          <w:sz w:val="24"/>
+          <w:szCs w:val="24"/>
+        </w:rPr>
+      </w:pPr>
+      <w:r>
+        <w:rPr>
+          <w:rFonts w:ascii="Arial" w:hAnsi="Arial" w:cs="Arial"/>
+          <w:noProof/>
+          <w:sz w:val="24"/>
+          <w:szCs w:val="24"/>
+          <w:lang w:eastAsia="de-DE"/>
+        </w:rPr>
+        <w:drawing>
+          <wp:anchor distT="0" distB="0" distL="114300" distR="114300" simplePos="0" relativeHeight="251661312" behindDoc="1" locked="0" layoutInCell="1" allowOverlap="1" wp14:anchorId="2CF457EC" wp14:editId="34DDBF9E">
+            <wp:simplePos x="0" y="0"/>
+            <wp:positionH relativeFrom="margin">
+              <wp:posOffset>-748030</wp:posOffset>
+            </wp:positionH>
+            <wp:positionV relativeFrom="paragraph">
+              <wp:posOffset>287655</wp:posOffset>
+            </wp:positionV>
+            <wp:extent cx="7313930" cy="5905500"/>
+            <wp:effectExtent l="0" t="0" r="1270" b="0"/>
+            <wp:wrapTight wrapText="bothSides">
+              <wp:wrapPolygon edited="0">
+                <wp:start x="0" y="0"/>
+                <wp:lineTo x="0" y="21530"/>
+                <wp:lineTo x="21547" y="21530"/>
+                <wp:lineTo x="21547" y="0"/>
+                <wp:lineTo x="0" y="0"/>
+              </wp:wrapPolygon>
+            </wp:wrapTight>
+            <wp:docPr id="2" name="Grafik 2" descr="C:\Users\kraus\Desktop\Use-Case Diagram.jpg"/>
+            <wp:cNvGraphicFramePr>
+              <a:graphicFrameLocks xmlns:a="http://schemas.openxmlformats.org/drawingml/2006/main" noChangeAspect="1"/>
+            </wp:cNvGraphicFramePr>
+            <a:graphic xmlns:a="http://schemas.openxmlformats.org/drawingml/2006/main">
+              <a:graphicData uri="http://schemas.openxmlformats.org/drawingml/2006/picture">
+                <pic:pic xmlns:pic="http://schemas.openxmlformats.org/drawingml/2006/picture">
+                  <pic:nvPicPr>
+                    <pic:cNvPr id="0" name="Picture 2" descr="C:\Users\kraus\Desktop\Use-Case Diagram.jpg"/>
+                    <pic:cNvPicPr>
+                      <a:picLocks noChangeAspect="1" noChangeArrowheads="1"/>
+                    </pic:cNvPicPr>
+                  </pic:nvPicPr>
+                  <pic:blipFill>
+                    <a:blip r:embed="rId9">
+                      <a:extLst>
+                        <a:ext uri="{28A0092B-C50C-407E-A947-70E740481C1C}">
+                          <a14:useLocalDpi xmlns:a14="http://schemas.microsoft.com/office/drawing/2010/main" val="0"/>
+                        </a:ext>
+                      </a:extLst>
+                    </a:blip>
+                    <a:srcRect/>
+                    <a:stretch>
+                      <a:fillRect/>
+                    </a:stretch>
+                  </pic:blipFill>
+                  <pic:spPr bwMode="auto">
+                    <a:xfrm>
+                      <a:off x="0" y="0"/>
+                      <a:ext cx="7313930" cy="5905500"/>
+                    </a:xfrm>
+                    <a:prstGeom prst="rect">
+                      <a:avLst/>
+                    </a:prstGeom>
+                    <a:noFill/>
+                    <a:ln>
+                      <a:noFill/>
+                    </a:ln>
+                  </pic:spPr>
+                </pic:pic>
+              </a:graphicData>
+            </a:graphic>
+            <wp14:sizeRelH relativeFrom="page">
+              <wp14:pctWidth>0</wp14:pctWidth>
+            </wp14:sizeRelH>
+            <wp14:sizeRelV relativeFrom="page">
+              <wp14:pctHeight>0</wp14:pctHeight>
+            </wp14:sizeRelV>
+          </wp:anchor>
+        </w:drawing>
+      </w:r>
+    </w:p>
+    <w:p>
+      <w:pPr>
+        <w:rPr>
+          <w:rFonts w:ascii="Arial" w:hAnsi="Arial" w:cs="Arial"/>
+          <w:sz w:val="24"/>
+          <w:szCs w:val="24"/>
+        </w:rPr>
+      </w:pPr>
+      <w:r>
+        <w:rPr>
+          <w:rFonts w:ascii="Arial" w:hAnsi="Arial" w:cs="Arial"/>
+          <w:sz w:val="24"/>
+          <w:szCs w:val="24"/>
+        </w:rPr>
+        <w:br w:type="page"/>
+      </w:r>
+    </w:p>
+    <w:p>
+      <w:pPr>
+        <w:jc w:val="center"/>
+        <w:rPr>
+          <w:rFonts w:ascii="Arial" w:hAnsi="Arial" w:cs="Arial"/>
+          <w:sz w:val="24"/>
+          <w:szCs w:val="24"/>
+        </w:rPr>
+      </w:pPr>
+      <w:r>
+        <w:rPr>
+          <w:rFonts w:ascii="Arial" w:hAnsi="Arial" w:cs="Arial"/>
+          <w:sz w:val="24"/>
+          <w:szCs w:val="24"/>
+        </w:rPr>
+        <w:lastRenderedPageBreak/>
+        <w:t>Klassendiagramm</w:t>
+      </w:r>
+    </w:p>
+    <w:p>
+      <w:pPr>
+        <w:rPr>
+          <w:rFonts w:ascii="Arial" w:hAnsi="Arial" w:cs="Arial"/>
+          <w:sz w:val="24"/>
+          <w:szCs w:val="24"/>
+        </w:rPr>
+      </w:pPr>
+      <w:r>
+        <w:rPr>
+          <w:rFonts w:ascii="Arial" w:hAnsi="Arial" w:cs="Arial"/>
+          <w:noProof/>
+          <w:sz w:val="24"/>
+          <w:szCs w:val="24"/>
+          <w:lang w:eastAsia="de-DE"/>
+        </w:rPr>
+        <w:drawing>
+          <wp:anchor distT="0" distB="0" distL="114300" distR="114300" simplePos="0" relativeHeight="251662336" behindDoc="1" locked="0" layoutInCell="1" allowOverlap="1" wp14:anchorId="03CE9E65" wp14:editId="289F3773">
+            <wp:simplePos x="0" y="0"/>
+            <wp:positionH relativeFrom="margin">
+              <wp:align>center</wp:align>
+            </wp:positionH>
+            <wp:positionV relativeFrom="paragraph">
+              <wp:posOffset>485775</wp:posOffset>
+            </wp:positionV>
+            <wp:extent cx="7383780" cy="6621145"/>
+            <wp:effectExtent l="0" t="0" r="7620" b="8255"/>
+            <wp:wrapTight wrapText="bothSides">
+              <wp:wrapPolygon edited="0">
+                <wp:start x="0" y="0"/>
+                <wp:lineTo x="0" y="21565"/>
+                <wp:lineTo x="21567" y="21565"/>
+                <wp:lineTo x="21567" y="0"/>
+                <wp:lineTo x="0" y="0"/>
+              </wp:wrapPolygon>
+            </wp:wrapTight>
+            <wp:docPr id="3" name="Grafik 3" descr="C:\Users\kraus\Downloads\Klassendiagramm.png"/>
+            <wp:cNvGraphicFramePr>
+              <a:graphicFrameLocks xmlns:a="http://schemas.openxmlformats.org/drawingml/2006/main" noChangeAspect="1"/>
+            </wp:cNvGraphicFramePr>
+            <a:graphic xmlns:a="http://schemas.openxmlformats.org/drawingml/2006/main">
+              <a:graphicData uri="http://schemas.openxmlformats.org/drawingml/2006/picture">
+                <pic:pic xmlns:pic="http://schemas.openxmlformats.org/drawingml/2006/picture">
+                  <pic:nvPicPr>
+                    <pic:cNvPr id="0" name="Picture 3" descr="C:\Users\kraus\Downloads\Klassendiagramm.png"/>
+                    <pic:cNvPicPr>
+                      <a:picLocks noChangeAspect="1" noChangeArrowheads="1"/>
+                    </pic:cNvPicPr>
+                  </pic:nvPicPr>
+                  <pic:blipFill>
+                    <a:blip r:embed="rId10">
+                      <a:extLst>
+                        <a:ext uri="{28A0092B-C50C-407E-A947-70E740481C1C}">
+                          <a14:useLocalDpi xmlns:a14="http://schemas.microsoft.com/office/drawing/2010/main" val="0"/>
+                        </a:ext>
+                      </a:extLst>
+                    </a:blip>
+                    <a:srcRect/>
+                    <a:stretch>
+                      <a:fillRect/>
+                    </a:stretch>
+                  </pic:blipFill>
+                  <pic:spPr bwMode="auto">
+                    <a:xfrm>
+                      <a:off x="0" y="0"/>
+                      <a:ext cx="7383780" cy="6621145"/>
+                    </a:xfrm>
+                    <a:prstGeom prst="rect">
+                      <a:avLst/>
+                    </a:prstGeom>
+                    <a:noFill/>
+                    <a:ln>
+                      <a:noFill/>
+                    </a:ln>
+                  </pic:spPr>
+                </pic:pic>
+              </a:graphicData>
+            </a:graphic>
+            <wp14:sizeRelH relativeFrom="page">
+              <wp14:pctWidth>0</wp14:pctWidth>
+            </wp14:sizeRelH>
+            <wp14:sizeRelV relativeFrom="page">
+              <wp14:pctHeight>0</wp14:pctHeight>
+            </wp14:sizeRelV>
+          </wp:anchor>
+        </w:drawing>
+      </w:r>
+      <w:r>
+        <w:rPr>
+          <w:rFonts w:ascii="Arial" w:hAnsi="Arial" w:cs="Arial"/>
+          <w:sz w:val="24"/>
+          <w:szCs w:val="24"/>
+        </w:rPr>
+        <w:br w:type="page"/>
+      </w:r>
+    </w:p>
+    <w:p>
+      <w:pPr>
+        <w:rPr>
+          <w:rFonts w:ascii="Arial" w:hAnsi="Arial" w:cs="Arial"/>
+          <w:b/>
+          <w:sz w:val="24"/>
+          <w:szCs w:val="24"/>
+        </w:rPr>
+      </w:pPr>
+      <w:r>
+        <w:rPr>
+          <w:rFonts w:ascii="Arial" w:hAnsi="Arial" w:cs="Arial"/>
+          <w:b/>
+          <w:sz w:val="24"/>
+          <w:szCs w:val="24"/>
+        </w:rPr>
+        <w:lastRenderedPageBreak/>
+        <w:t>Stellungnahme</w:t>
+      </w:r>
+    </w:p>
+    <w:p>
+      <w:pPr>
+        <w:rPr>
+          <w:rFonts w:ascii="Arial" w:hAnsi="Arial" w:cs="Arial"/>
+          <w:sz w:val="24"/>
+          <w:szCs w:val="24"/>
+          <w:u w:val="single"/>
+        </w:rPr>
+      </w:pPr>
+      <w:r>
+        <w:rPr>
+          <w:rFonts w:ascii="Arial" w:hAnsi="Arial" w:cs="Arial"/>
+          <w:sz w:val="24"/>
+          <w:szCs w:val="24"/>
+          <w:u w:val="single"/>
+        </w:rPr>
+        <w:t>Architektur</w:t>
+      </w:r>
+    </w:p>
+    <w:p>
+      <w:pPr>
+        <w:rPr>
+          <w:rFonts w:ascii="Arial" w:hAnsi="Arial" w:cs="Arial"/>
+          <w:sz w:val="24"/>
+          <w:szCs w:val="24"/>
+        </w:rPr>
+      </w:pPr>
+      <w:r>
+        <w:rPr>
+          <w:rFonts w:ascii="Arial" w:hAnsi="Arial" w:cs="Arial"/>
+          <w:sz w:val="24"/>
+          <w:szCs w:val="24"/>
+        </w:rPr>
+        <w:t xml:space="preserve">Interface: </w:t>
+      </w:r>
+      <w:proofErr w:type="spellStart"/>
+      <w:r>
+        <w:rPr>
+          <w:rFonts w:ascii="Arial" w:hAnsi="Arial" w:cs="Arial"/>
+          <w:sz w:val="24"/>
+          <w:szCs w:val="24"/>
+        </w:rPr>
+        <w:t>I</w:t>
+      </w:r>
+      <w:r>
+        <w:rPr>
+          <w:rFonts w:ascii="Arial" w:hAnsi="Arial" w:cs="Arial"/>
+          <w:sz w:val="24"/>
+          <w:szCs w:val="24"/>
+        </w:rPr>
+        <w:t>Field</w:t>
+      </w:r>
+      <w:proofErr w:type="spellEnd"/>
+      <w:r>
+        <w:rPr>
+          <w:rFonts w:ascii="Arial" w:hAnsi="Arial" w:cs="Arial"/>
+          <w:sz w:val="24"/>
+          <w:szCs w:val="24"/>
+        </w:rPr>
+        <w:t xml:space="preserve">, Field </w:t>
+      </w:r>
+      <w:proofErr w:type="spellStart"/>
+      <w:r>
+        <w:rPr>
+          <w:rFonts w:ascii="Arial" w:hAnsi="Arial" w:cs="Arial"/>
+          <w:sz w:val="24"/>
+          <w:szCs w:val="24"/>
+        </w:rPr>
+        <w:t>implements</w:t>
+      </w:r>
+      <w:proofErr w:type="spellEnd"/>
+      <w:r>
+        <w:rPr>
+          <w:rFonts w:ascii="Arial" w:hAnsi="Arial" w:cs="Arial"/>
+          <w:sz w:val="24"/>
+          <w:szCs w:val="24"/>
+        </w:rPr>
+        <w:t xml:space="preserve"> </w:t>
+      </w:r>
+      <w:proofErr w:type="spellStart"/>
+      <w:r>
+        <w:rPr>
+          <w:rFonts w:ascii="Arial" w:hAnsi="Arial" w:cs="Arial"/>
+          <w:sz w:val="24"/>
+          <w:szCs w:val="24"/>
+        </w:rPr>
+        <w:t>iField</w:t>
+      </w:r>
+      <w:proofErr w:type="spellEnd"/>
+    </w:p>
+    <w:p>
+      <w:pPr>
+        <w:rPr>
+          <w:rFonts w:ascii="Arial" w:hAnsi="Arial" w:cs="Arial"/>
+          <w:sz w:val="24"/>
+          <w:szCs w:val="24"/>
+        </w:rPr>
+      </w:pPr>
+      <w:r>
+        <w:rPr>
+          <w:rFonts w:ascii="Arial" w:hAnsi="Arial" w:cs="Arial"/>
+          <w:sz w:val="24"/>
+          <w:szCs w:val="24"/>
+        </w:rPr>
+        <w:t xml:space="preserve">Vererbung: </w:t>
+      </w:r>
+      <w:proofErr w:type="spellStart"/>
+      <w:r>
+        <w:rPr>
+          <w:rFonts w:ascii="Arial" w:hAnsi="Arial" w:cs="Arial"/>
+          <w:sz w:val="24"/>
+          <w:szCs w:val="24"/>
+        </w:rPr>
+        <w:t>Bonusfield</w:t>
+      </w:r>
+      <w:proofErr w:type="spellEnd"/>
+      <w:r>
+        <w:rPr>
+          <w:rFonts w:ascii="Arial" w:hAnsi="Arial" w:cs="Arial"/>
+          <w:sz w:val="24"/>
+          <w:szCs w:val="24"/>
+        </w:rPr>
+        <w:t xml:space="preserve"> </w:t>
+      </w:r>
+      <w:proofErr w:type="spellStart"/>
+      <w:r>
+        <w:rPr>
+          <w:rFonts w:ascii="Arial" w:hAnsi="Arial" w:cs="Arial"/>
+          <w:sz w:val="24"/>
+          <w:szCs w:val="24"/>
+        </w:rPr>
+        <w:t>extends</w:t>
+      </w:r>
+      <w:proofErr w:type="spellEnd"/>
+      <w:r>
+        <w:rPr>
+          <w:rFonts w:ascii="Arial" w:hAnsi="Arial" w:cs="Arial"/>
+          <w:sz w:val="24"/>
+          <w:szCs w:val="24"/>
+        </w:rPr>
+        <w:t xml:space="preserve"> Field und </w:t>
+      </w:r>
+      <w:proofErr w:type="spellStart"/>
+      <w:r>
+        <w:rPr>
+          <w:rFonts w:ascii="Arial" w:hAnsi="Arial" w:cs="Arial"/>
+          <w:sz w:val="24"/>
+          <w:szCs w:val="24"/>
+        </w:rPr>
+        <w:t>Minusfield</w:t>
+      </w:r>
+      <w:proofErr w:type="spellEnd"/>
+      <w:r>
+        <w:rPr>
+          <w:rFonts w:ascii="Arial" w:hAnsi="Arial" w:cs="Arial"/>
+          <w:sz w:val="24"/>
+          <w:szCs w:val="24"/>
+        </w:rPr>
+        <w:t xml:space="preserve"> </w:t>
+      </w:r>
+      <w:proofErr w:type="spellStart"/>
+      <w:r>
+        <w:rPr>
+          <w:rFonts w:ascii="Arial" w:hAnsi="Arial" w:cs="Arial"/>
+          <w:sz w:val="24"/>
+          <w:szCs w:val="24"/>
+        </w:rPr>
+        <w:t>extends</w:t>
+      </w:r>
+      <w:proofErr w:type="spellEnd"/>
+      <w:r>
+        <w:rPr>
+          <w:rFonts w:ascii="Arial" w:hAnsi="Arial" w:cs="Arial"/>
+          <w:sz w:val="24"/>
+          <w:szCs w:val="24"/>
+        </w:rPr>
+        <w:t xml:space="preserve"> Field, GUI </w:t>
+      </w:r>
+      <w:proofErr w:type="spellStart"/>
+      <w:r>
+        <w:rPr>
+          <w:rFonts w:ascii="Arial" w:hAnsi="Arial" w:cs="Arial"/>
+          <w:sz w:val="24"/>
+          <w:szCs w:val="24"/>
+        </w:rPr>
+        <w:t>extends</w:t>
+      </w:r>
+      <w:proofErr w:type="spellEnd"/>
+      <w:r>
+        <w:rPr>
+          <w:rFonts w:ascii="Arial" w:hAnsi="Arial" w:cs="Arial"/>
+          <w:sz w:val="24"/>
+          <w:szCs w:val="24"/>
+        </w:rPr>
+        <w:t xml:space="preserve"> </w:t>
+      </w:r>
+      <w:proofErr w:type="spellStart"/>
+      <w:r>
+        <w:rPr>
+          <w:rFonts w:ascii="Arial" w:hAnsi="Arial" w:cs="Arial"/>
+          <w:sz w:val="24"/>
+          <w:szCs w:val="24"/>
+        </w:rPr>
+        <w:t>Application</w:t>
+      </w:r>
+      <w:proofErr w:type="spellEnd"/>
+      <w:r>
+        <w:rPr>
+          <w:rFonts w:ascii="Arial" w:hAnsi="Arial" w:cs="Arial"/>
+          <w:sz w:val="24"/>
+          <w:szCs w:val="24"/>
+        </w:rPr>
+        <w:t xml:space="preserve">, </w:t>
+      </w:r>
+      <w:proofErr w:type="spellStart"/>
+      <w:r>
+        <w:rPr>
+          <w:rFonts w:ascii="Arial" w:hAnsi="Arial" w:cs="Arial"/>
+          <w:sz w:val="24"/>
+          <w:szCs w:val="24"/>
+        </w:rPr>
         <w:t>AIPlayer</w:t>
       </w:r>
       <w:proofErr w:type="spellEnd"/>
@@ -606,1063 +1232,876 @@
           <w:sz w:val="24"/>
           <w:szCs w:val="24"/>
         </w:rPr>
-        <w:t xml:space="preserve"> funktioniert nicht</w:t>
-      </w:r>
-    </w:p>
-    <w:p>
-      <w:pPr>
-        <w:rPr>
-          <w:rFonts w:ascii="Arial" w:hAnsi="Arial" w:cs="Arial"/>
-          <w:sz w:val="24"/>
-          <w:szCs w:val="24"/>
-        </w:rPr>
-      </w:pPr>
-      <w:r>
-        <w:rPr>
-          <w:rFonts w:ascii="Arial" w:hAnsi="Arial" w:cs="Arial"/>
-          <w:sz w:val="24"/>
-          <w:szCs w:val="24"/>
-        </w:rPr>
-        <w:t>???</w:t>
-      </w:r>
-    </w:p>
-    <w:p>
-      <w:pPr>
-        <w:rPr>
-          <w:rFonts w:ascii="Arial" w:hAnsi="Arial" w:cs="Arial"/>
-          <w:sz w:val="24"/>
-          <w:szCs w:val="24"/>
-        </w:rPr>
-      </w:pPr>
-      <w:r>
-        <w:rPr>
-          <w:rFonts w:ascii="Arial" w:hAnsi="Arial" w:cs="Arial"/>
-          <w:sz w:val="24"/>
-          <w:szCs w:val="24"/>
-        </w:rPr>
-        <w:t>Java 11.0.2 SDK wird verwendet</w:t>
-      </w:r>
+        <w:t xml:space="preserve"> </w:t>
+      </w:r>
+      <w:proofErr w:type="spellStart"/>
+      <w:r>
+        <w:rPr>
+          <w:rFonts w:ascii="Arial" w:hAnsi="Arial" w:cs="Arial"/>
+          <w:sz w:val="24"/>
+          <w:szCs w:val="24"/>
+        </w:rPr>
+        <w:t>extends</w:t>
+      </w:r>
+      <w:proofErr w:type="spellEnd"/>
+      <w:r>
+        <w:rPr>
+          <w:rFonts w:ascii="Arial" w:hAnsi="Arial" w:cs="Arial"/>
+          <w:sz w:val="24"/>
+          <w:szCs w:val="24"/>
+        </w:rPr>
+        <w:t xml:space="preserve"> Player</w:t>
+      </w:r>
+    </w:p>
+    <w:p>
+      <w:pPr>
+        <w:rPr>
+          <w:rFonts w:ascii="Arial" w:hAnsi="Arial" w:cs="Arial"/>
+          <w:sz w:val="24"/>
+          <w:szCs w:val="24"/>
+        </w:rPr>
+      </w:pPr>
+      <w:r>
+        <w:rPr>
+          <w:rFonts w:ascii="Arial" w:hAnsi="Arial" w:cs="Arial"/>
+          <w:sz w:val="24"/>
+          <w:szCs w:val="24"/>
+        </w:rPr>
+        <w:t xml:space="preserve">Packages: </w:t>
+      </w:r>
+      <w:proofErr w:type="spellStart"/>
+      <w:r>
+        <w:rPr>
+          <w:rFonts w:ascii="Arial" w:hAnsi="Arial" w:cs="Arial"/>
+          <w:sz w:val="24"/>
+          <w:szCs w:val="24"/>
+        </w:rPr>
+        <w:t>CustomExceptions</w:t>
+      </w:r>
+      <w:proofErr w:type="spellEnd"/>
+      <w:r>
+        <w:rPr>
+          <w:rFonts w:ascii="Arial" w:hAnsi="Arial" w:cs="Arial"/>
+          <w:sz w:val="24"/>
+          <w:szCs w:val="24"/>
+        </w:rPr>
+        <w:t xml:space="preserve">, </w:t>
+      </w:r>
+      <w:proofErr w:type="spellStart"/>
+      <w:r>
+        <w:rPr>
+          <w:rFonts w:ascii="Arial" w:hAnsi="Arial" w:cs="Arial"/>
+          <w:sz w:val="24"/>
+          <w:szCs w:val="24"/>
+        </w:rPr>
+        <w:t>Matchfield</w:t>
+      </w:r>
+      <w:proofErr w:type="spellEnd"/>
+      <w:r>
+        <w:rPr>
+          <w:rFonts w:ascii="Arial" w:hAnsi="Arial" w:cs="Arial"/>
+          <w:sz w:val="24"/>
+          <w:szCs w:val="24"/>
+        </w:rPr>
+        <w:t xml:space="preserve">, </w:t>
+      </w:r>
+      <w:proofErr w:type="spellStart"/>
+      <w:r>
+        <w:rPr>
+          <w:rFonts w:ascii="Arial" w:hAnsi="Arial" w:cs="Arial"/>
+          <w:sz w:val="24"/>
+          <w:szCs w:val="24"/>
+        </w:rPr>
+        <w:t>PlayerManager</w:t>
+      </w:r>
+      <w:proofErr w:type="spellEnd"/>
+      <w:r>
+        <w:rPr>
+          <w:rFonts w:ascii="Arial" w:hAnsi="Arial" w:cs="Arial"/>
+          <w:sz w:val="24"/>
+          <w:szCs w:val="24"/>
+        </w:rPr>
+        <w:t>, Threads</w:t>
+      </w:r>
+    </w:p>
+    <w:p>
+      <w:pPr>
+        <w:rPr>
+          <w:rFonts w:ascii="Arial" w:hAnsi="Arial" w:cs="Arial"/>
+          <w:sz w:val="24"/>
+          <w:szCs w:val="24"/>
+        </w:rPr>
+      </w:pPr>
+      <w:r>
+        <w:rPr>
+          <w:rFonts w:ascii="Arial" w:hAnsi="Arial" w:cs="Arial"/>
+          <w:sz w:val="24"/>
+          <w:szCs w:val="24"/>
+        </w:rPr>
+        <w:t xml:space="preserve">Factory: </w:t>
+      </w:r>
+      <w:proofErr w:type="spellStart"/>
+      <w:r>
+        <w:rPr>
+          <w:rFonts w:ascii="Arial" w:hAnsi="Arial" w:cs="Arial"/>
+          <w:sz w:val="24"/>
+          <w:szCs w:val="24"/>
+        </w:rPr>
+        <w:t>FieldFactory</w:t>
+      </w:r>
+      <w:proofErr w:type="spellEnd"/>
+      <w:r>
+        <w:rPr>
+          <w:rFonts w:ascii="Arial" w:hAnsi="Arial" w:cs="Arial"/>
+          <w:sz w:val="24"/>
+          <w:szCs w:val="24"/>
+        </w:rPr>
+        <w:t xml:space="preserve"> generiert </w:t>
+      </w:r>
+      <w:proofErr w:type="spellStart"/>
+      <w:r>
+        <w:rPr>
+          <w:rFonts w:ascii="Arial" w:hAnsi="Arial" w:cs="Arial"/>
+          <w:sz w:val="24"/>
+          <w:szCs w:val="24"/>
+        </w:rPr>
+        <w:t>IField</w:t>
+      </w:r>
+      <w:proofErr w:type="spellEnd"/>
+      <w:r>
+        <w:rPr>
+          <w:rFonts w:ascii="Arial" w:hAnsi="Arial" w:cs="Arial"/>
+          <w:sz w:val="24"/>
+          <w:szCs w:val="24"/>
+        </w:rPr>
+        <w:t xml:space="preserve"> </w:t>
+      </w:r>
+    </w:p>
+    <w:p>
+      <w:pPr>
+        <w:rPr>
+          <w:rFonts w:ascii="Arial" w:hAnsi="Arial" w:cs="Arial"/>
+          <w:sz w:val="24"/>
+          <w:szCs w:val="24"/>
+          <w:u w:val="single"/>
+        </w:rPr>
+      </w:pPr>
+      <w:r>
+        <w:rPr>
+          <w:rFonts w:ascii="Arial" w:hAnsi="Arial" w:cs="Arial"/>
+          <w:sz w:val="24"/>
+          <w:szCs w:val="24"/>
+          <w:u w:val="single"/>
+        </w:rPr>
+        <w:t>Clean Code</w:t>
+      </w:r>
+    </w:p>
+    <w:p>
+      <w:pPr>
+        <w:rPr>
+          <w:rFonts w:ascii="Arial" w:hAnsi="Arial" w:cs="Arial"/>
+          <w:sz w:val="24"/>
+          <w:szCs w:val="24"/>
+        </w:rPr>
+      </w:pPr>
+      <w:r>
+        <w:rPr>
+          <w:rFonts w:ascii="Arial" w:hAnsi="Arial" w:cs="Arial"/>
+          <w:sz w:val="24"/>
+          <w:szCs w:val="24"/>
+        </w:rPr>
+        <w:t>Keine Public Members vorhanden, sind alle private.</w:t>
+      </w:r>
+    </w:p>
+    <w:p>
+      <w:pPr>
+        <w:rPr>
+          <w:rFonts w:ascii="Arial" w:hAnsi="Arial" w:cs="Arial"/>
+          <w:sz w:val="24"/>
+          <w:szCs w:val="24"/>
+        </w:rPr>
+      </w:pPr>
+      <w:r>
+        <w:rPr>
+          <w:rFonts w:ascii="Arial" w:hAnsi="Arial" w:cs="Arial"/>
+          <w:sz w:val="24"/>
+          <w:szCs w:val="24"/>
+        </w:rPr>
+        <w:t xml:space="preserve">Wenige </w:t>
+      </w:r>
+      <w:proofErr w:type="spellStart"/>
+      <w:r>
+        <w:rPr>
+          <w:rFonts w:ascii="Arial" w:hAnsi="Arial" w:cs="Arial"/>
+          <w:sz w:val="24"/>
+          <w:szCs w:val="24"/>
+        </w:rPr>
+        <w:t>Static</w:t>
+      </w:r>
+      <w:proofErr w:type="spellEnd"/>
+      <w:r>
+        <w:rPr>
+          <w:rFonts w:ascii="Arial" w:hAnsi="Arial" w:cs="Arial"/>
+          <w:sz w:val="24"/>
+          <w:szCs w:val="24"/>
+        </w:rPr>
+        <w:t xml:space="preserve"> Methoden wurden benutzt.</w:t>
+      </w:r>
+    </w:p>
+    <w:p>
+      <w:pPr>
+        <w:rPr>
+          <w:rFonts w:ascii="Arial" w:hAnsi="Arial" w:cs="Arial"/>
+          <w:sz w:val="24"/>
+          <w:szCs w:val="24"/>
+        </w:rPr>
+      </w:pPr>
+      <w:r>
+        <w:rPr>
+          <w:rFonts w:ascii="Arial" w:hAnsi="Arial" w:cs="Arial"/>
+          <w:sz w:val="24"/>
+          <w:szCs w:val="24"/>
+        </w:rPr>
+        <w:t>Getter Methoden ge</w:t>
+      </w:r>
+      <w:r>
+        <w:rPr>
+          <w:rFonts w:ascii="Arial" w:hAnsi="Arial" w:cs="Arial"/>
+          <w:sz w:val="24"/>
+          <w:szCs w:val="24"/>
+        </w:rPr>
+        <w:t>ben Kopien der Referenz zurück.</w:t>
+      </w:r>
+    </w:p>
+    <w:p>
+      <w:pPr>
+        <w:rPr>
+          <w:rFonts w:ascii="Arial" w:hAnsi="Arial" w:cs="Arial"/>
+          <w:sz w:val="24"/>
+          <w:szCs w:val="24"/>
+          <w:u w:val="single"/>
+        </w:rPr>
+      </w:pPr>
+      <w:r>
+        <w:rPr>
+          <w:rFonts w:ascii="Arial" w:hAnsi="Arial" w:cs="Arial"/>
+          <w:sz w:val="24"/>
+          <w:szCs w:val="24"/>
+          <w:u w:val="single"/>
+        </w:rPr>
+        <w:t>Tests</w:t>
+      </w:r>
+    </w:p>
+    <w:p>
+      <w:pPr>
+        <w:rPr>
+          <w:rFonts w:ascii="Arial" w:hAnsi="Arial" w:cs="Arial"/>
+          <w:sz w:val="24"/>
+          <w:szCs w:val="24"/>
+        </w:rPr>
+      </w:pPr>
+      <w:r>
+        <w:rPr>
+          <w:rFonts w:ascii="Arial" w:hAnsi="Arial" w:cs="Arial"/>
+          <w:sz w:val="24"/>
+          <w:szCs w:val="24"/>
+        </w:rPr>
+        <w:t>Mehrere Klassen (</w:t>
+      </w:r>
+      <w:proofErr w:type="spellStart"/>
+      <w:r>
+        <w:rPr>
+          <w:rFonts w:ascii="Arial" w:hAnsi="Arial" w:cs="Arial"/>
+          <w:sz w:val="24"/>
+          <w:szCs w:val="24"/>
+        </w:rPr>
+        <w:t>FieldTest</w:t>
+      </w:r>
+      <w:proofErr w:type="spellEnd"/>
+      <w:r>
+        <w:rPr>
+          <w:rFonts w:ascii="Arial" w:hAnsi="Arial" w:cs="Arial"/>
+          <w:sz w:val="24"/>
+          <w:szCs w:val="24"/>
+        </w:rPr>
+        <w:t xml:space="preserve">, </w:t>
+      </w:r>
+      <w:proofErr w:type="spellStart"/>
+      <w:r>
+        <w:rPr>
+          <w:rFonts w:ascii="Arial" w:hAnsi="Arial" w:cs="Arial"/>
+          <w:sz w:val="24"/>
+          <w:szCs w:val="24"/>
+        </w:rPr>
+        <w:t>LineTest</w:t>
+      </w:r>
+      <w:proofErr w:type="spellEnd"/>
+      <w:r>
+        <w:rPr>
+          <w:rFonts w:ascii="Arial" w:hAnsi="Arial" w:cs="Arial"/>
+          <w:sz w:val="24"/>
+          <w:szCs w:val="24"/>
+        </w:rPr>
+        <w:t xml:space="preserve">, </w:t>
+      </w:r>
+      <w:proofErr w:type="spellStart"/>
+      <w:r>
+        <w:rPr>
+          <w:rFonts w:ascii="Arial" w:hAnsi="Arial" w:cs="Arial"/>
+          <w:sz w:val="24"/>
+          <w:szCs w:val="24"/>
+        </w:rPr>
+        <w:t>MatchfieldSettingsTest</w:t>
+      </w:r>
+      <w:proofErr w:type="spellEnd"/>
+      <w:r>
+        <w:rPr>
+          <w:rFonts w:ascii="Arial" w:hAnsi="Arial" w:cs="Arial"/>
+          <w:sz w:val="24"/>
+          <w:szCs w:val="24"/>
+        </w:rPr>
+        <w:t xml:space="preserve">, </w:t>
+      </w:r>
+      <w:proofErr w:type="spellStart"/>
+      <w:r>
+        <w:rPr>
+          <w:rFonts w:ascii="Arial" w:hAnsi="Arial" w:cs="Arial"/>
+          <w:sz w:val="24"/>
+          <w:szCs w:val="24"/>
+        </w:rPr>
+        <w:t>PlayerTest</w:t>
+      </w:r>
+      <w:proofErr w:type="spellEnd"/>
+      <w:r>
+        <w:rPr>
+          <w:rFonts w:ascii="Arial" w:hAnsi="Arial" w:cs="Arial"/>
+          <w:sz w:val="24"/>
+          <w:szCs w:val="24"/>
+        </w:rPr>
+        <w:t>) werden getestet, inklusive Negativtest.</w:t>
+      </w:r>
+    </w:p>
+    <w:p>
+      <w:pPr>
+        <w:rPr>
+          <w:rFonts w:ascii="Arial" w:hAnsi="Arial" w:cs="Arial"/>
+          <w:sz w:val="24"/>
+          <w:szCs w:val="24"/>
+          <w:u w:val="single"/>
+        </w:rPr>
+      </w:pPr>
+      <w:r>
+        <w:rPr>
+          <w:rFonts w:ascii="Arial" w:hAnsi="Arial" w:cs="Arial"/>
+          <w:sz w:val="24"/>
+          <w:szCs w:val="24"/>
+          <w:u w:val="single"/>
+        </w:rPr>
+        <w:t>GUI</w:t>
+      </w:r>
+    </w:p>
+    <w:p>
+      <w:pPr>
+        <w:rPr>
+          <w:rFonts w:ascii="Arial" w:hAnsi="Arial" w:cs="Arial"/>
+          <w:sz w:val="24"/>
+          <w:szCs w:val="24"/>
+        </w:rPr>
+      </w:pPr>
+      <w:r>
+        <w:rPr>
+          <w:rFonts w:ascii="Arial" w:hAnsi="Arial" w:cs="Arial"/>
+          <w:sz w:val="24"/>
+          <w:szCs w:val="24"/>
+        </w:rPr>
+        <w:t>Komplexeres GUI, zwei Scenes mit Starteinstellungen und Spielfeld</w:t>
+      </w:r>
+      <w:r>
+        <w:rPr>
+          <w:rFonts w:ascii="Arial" w:hAnsi="Arial" w:cs="Arial"/>
+          <w:sz w:val="24"/>
+          <w:szCs w:val="24"/>
+        </w:rPr>
+        <w:t>.</w:t>
+      </w:r>
+    </w:p>
+    <w:p>
+      <w:pPr>
+        <w:rPr>
+          <w:rFonts w:ascii="Arial" w:hAnsi="Arial" w:cs="Arial"/>
+          <w:sz w:val="24"/>
+          <w:szCs w:val="24"/>
+        </w:rPr>
+      </w:pPr>
+      <w:r>
+        <w:rPr>
+          <w:rFonts w:ascii="Arial" w:hAnsi="Arial" w:cs="Arial"/>
+          <w:sz w:val="24"/>
+          <w:szCs w:val="24"/>
+        </w:rPr>
+        <w:t xml:space="preserve">Starteinstellungen: </w:t>
+      </w:r>
+      <w:proofErr w:type="spellStart"/>
+      <w:proofErr w:type="gramStart"/>
+      <w:r>
+        <w:rPr>
+          <w:rFonts w:ascii="Arial" w:hAnsi="Arial" w:cs="Arial"/>
+          <w:sz w:val="24"/>
+          <w:szCs w:val="24"/>
+        </w:rPr>
+        <w:t>Borderpane,Gridpane</w:t>
+      </w:r>
+      <w:proofErr w:type="spellEnd"/>
+      <w:proofErr w:type="gramEnd"/>
+      <w:r>
+        <w:rPr>
+          <w:rFonts w:ascii="Arial" w:hAnsi="Arial" w:cs="Arial"/>
+          <w:sz w:val="24"/>
+          <w:szCs w:val="24"/>
+        </w:rPr>
+        <w:t xml:space="preserve">, Labels, </w:t>
+      </w:r>
+      <w:proofErr w:type="spellStart"/>
+      <w:r>
+        <w:rPr>
+          <w:rFonts w:ascii="Arial" w:hAnsi="Arial" w:cs="Arial"/>
+          <w:sz w:val="24"/>
+          <w:szCs w:val="24"/>
+        </w:rPr>
+        <w:t>Textfield</w:t>
+      </w:r>
+      <w:proofErr w:type="spellEnd"/>
+      <w:r>
+        <w:rPr>
+          <w:rFonts w:ascii="Arial" w:hAnsi="Arial" w:cs="Arial"/>
+          <w:sz w:val="24"/>
+          <w:szCs w:val="24"/>
+        </w:rPr>
+        <w:t xml:space="preserve"> und Buttons</w:t>
+      </w:r>
+    </w:p>
+    <w:p>
+      <w:pPr>
+        <w:rPr>
+          <w:rFonts w:ascii="Arial" w:hAnsi="Arial" w:cs="Arial"/>
+          <w:sz w:val="24"/>
+          <w:szCs w:val="24"/>
+        </w:rPr>
+      </w:pPr>
+      <w:r>
+        <w:rPr>
+          <w:rFonts w:ascii="Arial" w:hAnsi="Arial" w:cs="Arial"/>
+          <w:sz w:val="24"/>
+          <w:szCs w:val="24"/>
+        </w:rPr>
+        <w:t>Spielfeld</w:t>
+      </w:r>
+      <w:r>
+        <w:rPr>
+          <w:rFonts w:ascii="Arial" w:hAnsi="Arial" w:cs="Arial"/>
+          <w:sz w:val="24"/>
+          <w:szCs w:val="24"/>
+        </w:rPr>
+        <w:t xml:space="preserve"> </w:t>
+      </w:r>
+      <w:r>
+        <w:rPr>
+          <w:rFonts w:ascii="Arial" w:hAnsi="Arial" w:cs="Arial"/>
+          <w:sz w:val="24"/>
+          <w:szCs w:val="24"/>
+        </w:rPr>
+        <w:t xml:space="preserve">(variable Größe): </w:t>
+      </w:r>
+      <w:proofErr w:type="spellStart"/>
+      <w:r>
+        <w:rPr>
+          <w:rFonts w:ascii="Arial" w:hAnsi="Arial" w:cs="Arial"/>
+          <w:sz w:val="24"/>
+          <w:szCs w:val="24"/>
+        </w:rPr>
+        <w:t>Gridpane</w:t>
+      </w:r>
+      <w:proofErr w:type="spellEnd"/>
+      <w:r>
+        <w:rPr>
+          <w:rFonts w:ascii="Arial" w:hAnsi="Arial" w:cs="Arial"/>
+          <w:sz w:val="24"/>
+          <w:szCs w:val="24"/>
+        </w:rPr>
+        <w:t>, Buttons, Label</w:t>
+      </w:r>
+    </w:p>
+    <w:p>
+      <w:pPr>
+        <w:rPr>
+          <w:rFonts w:ascii="Arial" w:hAnsi="Arial" w:cs="Arial"/>
+          <w:sz w:val="24"/>
+          <w:szCs w:val="24"/>
+          <w:u w:val="single"/>
+        </w:rPr>
+      </w:pPr>
+      <w:proofErr w:type="spellStart"/>
+      <w:r>
+        <w:rPr>
+          <w:rFonts w:ascii="Arial" w:hAnsi="Arial" w:cs="Arial"/>
+          <w:sz w:val="24"/>
+          <w:szCs w:val="24"/>
+          <w:u w:val="single"/>
+        </w:rPr>
+        <w:t>Logging</w:t>
+      </w:r>
+      <w:proofErr w:type="spellEnd"/>
+      <w:r>
+        <w:rPr>
+          <w:rFonts w:ascii="Arial" w:hAnsi="Arial" w:cs="Arial"/>
+          <w:sz w:val="24"/>
+          <w:szCs w:val="24"/>
+          <w:u w:val="single"/>
+        </w:rPr>
+        <w:t xml:space="preserve"> </w:t>
+      </w:r>
+    </w:p>
+    <w:p>
+      <w:pPr>
+        <w:rPr>
+          <w:rFonts w:ascii="Arial" w:hAnsi="Arial" w:cs="Arial"/>
+          <w:sz w:val="24"/>
+          <w:szCs w:val="24"/>
+        </w:rPr>
+      </w:pPr>
+      <w:r>
+        <w:rPr>
+          <w:rFonts w:ascii="Arial" w:hAnsi="Arial" w:cs="Arial"/>
+          <w:sz w:val="24"/>
+          <w:szCs w:val="24"/>
+        </w:rPr>
+        <w:t>Verschiedene Loglevels</w:t>
+      </w:r>
+      <w:r>
+        <w:rPr>
+          <w:rFonts w:ascii="Arial" w:hAnsi="Arial" w:cs="Arial"/>
+          <w:sz w:val="24"/>
+          <w:szCs w:val="24"/>
+        </w:rPr>
+        <w:t xml:space="preserve"> (</w:t>
+      </w:r>
+      <w:proofErr w:type="spellStart"/>
+      <w:proofErr w:type="gramStart"/>
+      <w:r>
+        <w:rPr>
+          <w:rFonts w:ascii="Arial" w:hAnsi="Arial" w:cs="Arial"/>
+          <w:sz w:val="24"/>
+          <w:szCs w:val="24"/>
+        </w:rPr>
+        <w:t>Debug,Infor</w:t>
+      </w:r>
+      <w:proofErr w:type="spellEnd"/>
+      <w:proofErr w:type="gramEnd"/>
+      <w:r>
+        <w:rPr>
+          <w:rFonts w:ascii="Arial" w:hAnsi="Arial" w:cs="Arial"/>
+          <w:sz w:val="24"/>
+          <w:szCs w:val="24"/>
+        </w:rPr>
+        <w:t xml:space="preserve"> und Error)</w:t>
+      </w:r>
+      <w:r>
+        <w:rPr>
+          <w:rFonts w:ascii="Arial" w:hAnsi="Arial" w:cs="Arial"/>
+          <w:sz w:val="24"/>
+          <w:szCs w:val="24"/>
+        </w:rPr>
+        <w:t xml:space="preserve"> vorhanden, Sinnvolle Anwendung in verschiedene Klassen, </w:t>
+      </w:r>
+      <w:proofErr w:type="spellStart"/>
+      <w:r>
+        <w:rPr>
+          <w:rFonts w:ascii="Arial" w:hAnsi="Arial" w:cs="Arial"/>
+          <w:sz w:val="24"/>
+          <w:szCs w:val="24"/>
+        </w:rPr>
+        <w:t>Logg</w:t>
+      </w:r>
+      <w:r>
+        <w:rPr>
+          <w:rFonts w:ascii="Arial" w:hAnsi="Arial" w:cs="Arial"/>
+          <w:sz w:val="24"/>
+          <w:szCs w:val="24"/>
+        </w:rPr>
+        <w:t>ing</w:t>
+      </w:r>
+      <w:proofErr w:type="spellEnd"/>
+      <w:r>
+        <w:rPr>
+          <w:rFonts w:ascii="Arial" w:hAnsi="Arial" w:cs="Arial"/>
+          <w:sz w:val="24"/>
+          <w:szCs w:val="24"/>
+        </w:rPr>
+        <w:t xml:space="preserve"> von </w:t>
+      </w:r>
+      <w:proofErr w:type="spellStart"/>
+      <w:r>
+        <w:rPr>
+          <w:rFonts w:ascii="Arial" w:hAnsi="Arial" w:cs="Arial"/>
+          <w:sz w:val="24"/>
+          <w:szCs w:val="24"/>
+        </w:rPr>
+        <w:t>Exceptions</w:t>
+      </w:r>
+      <w:proofErr w:type="spellEnd"/>
+      <w:r>
+        <w:rPr>
+          <w:rFonts w:ascii="Arial" w:hAnsi="Arial" w:cs="Arial"/>
+          <w:sz w:val="24"/>
+          <w:szCs w:val="24"/>
+        </w:rPr>
+        <w:t xml:space="preserve"> und Threads</w:t>
+      </w:r>
+    </w:p>
+    <w:p>
+      <w:pPr>
+        <w:rPr>
+          <w:rFonts w:ascii="Arial" w:hAnsi="Arial" w:cs="Arial"/>
+          <w:b/>
+          <w:sz w:val="24"/>
+          <w:szCs w:val="24"/>
+          <w:u w:val="single"/>
+        </w:rPr>
+      </w:pPr>
+      <w:r>
+        <w:rPr>
+          <w:rFonts w:ascii="Arial" w:hAnsi="Arial" w:cs="Arial"/>
+          <w:sz w:val="24"/>
+          <w:szCs w:val="24"/>
+          <w:u w:val="single"/>
+        </w:rPr>
+        <w:t>UML</w:t>
+      </w:r>
+    </w:p>
+    <w:p>
+      <w:pPr>
+        <w:rPr>
+          <w:rFonts w:ascii="Arial" w:hAnsi="Arial" w:cs="Arial"/>
+          <w:sz w:val="24"/>
+          <w:szCs w:val="24"/>
+        </w:rPr>
+      </w:pPr>
+      <w:proofErr w:type="spellStart"/>
+      <w:r>
+        <w:rPr>
+          <w:rFonts w:ascii="Arial" w:hAnsi="Arial" w:cs="Arial"/>
+          <w:sz w:val="24"/>
+          <w:szCs w:val="24"/>
+        </w:rPr>
+        <w:t>Use</w:t>
+      </w:r>
+      <w:proofErr w:type="spellEnd"/>
+      <w:r>
+        <w:rPr>
+          <w:rFonts w:ascii="Arial" w:hAnsi="Arial" w:cs="Arial"/>
+          <w:sz w:val="24"/>
+          <w:szCs w:val="24"/>
+        </w:rPr>
+        <w:t>-Case und Klassendiagramm vorhanden (Im Repository und in der Dokumentation).</w:t>
+      </w:r>
+    </w:p>
+    <w:p>
+      <w:pPr>
+        <w:rPr>
+          <w:rFonts w:ascii="Arial" w:hAnsi="Arial" w:cs="Arial"/>
+          <w:sz w:val="24"/>
+          <w:szCs w:val="24"/>
+          <w:u w:val="single"/>
+        </w:rPr>
+      </w:pPr>
+      <w:r>
+        <w:rPr>
+          <w:rFonts w:ascii="Arial" w:hAnsi="Arial" w:cs="Arial"/>
+          <w:sz w:val="24"/>
+          <w:szCs w:val="24"/>
+          <w:u w:val="single"/>
+        </w:rPr>
+        <w:t>Threads</w:t>
+      </w:r>
+    </w:p>
+    <w:p>
+      <w:pPr>
+        <w:rPr>
+          <w:rFonts w:ascii="Arial" w:hAnsi="Arial" w:cs="Arial"/>
+          <w:sz w:val="24"/>
+          <w:szCs w:val="24"/>
+        </w:rPr>
+      </w:pPr>
+      <w:r>
+        <w:rPr>
+          <w:rFonts w:ascii="Arial" w:hAnsi="Arial" w:cs="Arial"/>
+          <w:sz w:val="24"/>
+          <w:szCs w:val="24"/>
+        </w:rPr>
+        <w:t>Ein Thread vorhanden in Klasse Music um Hintergrundmusik abzuspielen.</w:t>
+      </w:r>
+    </w:p>
+    <w:p>
+      <w:pPr>
+        <w:rPr>
+          <w:rFonts w:ascii="Arial" w:hAnsi="Arial" w:cs="Arial"/>
+          <w:b/>
+          <w:sz w:val="24"/>
+          <w:szCs w:val="24"/>
+          <w:u w:val="single"/>
+        </w:rPr>
+      </w:pPr>
+      <w:r>
+        <w:rPr>
+          <w:rFonts w:ascii="Arial" w:hAnsi="Arial" w:cs="Arial"/>
+          <w:sz w:val="24"/>
+          <w:szCs w:val="24"/>
+          <w:u w:val="single"/>
+        </w:rPr>
+        <w:t>Streams</w:t>
+      </w:r>
+    </w:p>
+    <w:p>
+      <w:pPr>
+        <w:rPr>
+          <w:rFonts w:ascii="Arial" w:hAnsi="Arial" w:cs="Arial"/>
+          <w:sz w:val="24"/>
+          <w:szCs w:val="24"/>
+        </w:rPr>
+      </w:pPr>
+      <w:r>
+        <w:rPr>
+          <w:rFonts w:ascii="Arial" w:hAnsi="Arial" w:cs="Arial"/>
+          <w:sz w:val="24"/>
+          <w:szCs w:val="24"/>
+        </w:rPr>
+        <w:t>Lambda Funktion vorhanden (Klick von Buttons)</w:t>
+      </w:r>
+    </w:p>
+    <w:p>
+      <w:pPr>
+        <w:rPr>
+          <w:rFonts w:ascii="Arial" w:hAnsi="Arial" w:cs="Arial"/>
+          <w:sz w:val="24"/>
+          <w:szCs w:val="24"/>
+        </w:rPr>
+      </w:pPr>
+      <w:r>
+        <w:rPr>
+          <w:rFonts w:ascii="Arial" w:hAnsi="Arial" w:cs="Arial"/>
+          <w:sz w:val="24"/>
+          <w:szCs w:val="24"/>
+        </w:rPr>
+        <w:t xml:space="preserve">Methode </w:t>
+      </w:r>
+      <w:proofErr w:type="spellStart"/>
+      <w:r>
+        <w:rPr>
+          <w:rFonts w:ascii="Arial" w:hAnsi="Arial" w:cs="Arial"/>
+          <w:sz w:val="24"/>
+          <w:szCs w:val="24"/>
+        </w:rPr>
+        <w:t>checkGameFinished</w:t>
+      </w:r>
+      <w:proofErr w:type="spellEnd"/>
+    </w:p>
+    <w:p>
+      <w:pPr>
+        <w:rPr>
+          <w:rFonts w:ascii="Arial" w:hAnsi="Arial" w:cs="Arial"/>
+          <w:b/>
+          <w:sz w:val="24"/>
+          <w:szCs w:val="24"/>
+          <w:u w:val="single"/>
+        </w:rPr>
+      </w:pPr>
+      <w:r>
+        <w:rPr>
+          <w:rFonts w:ascii="Arial" w:hAnsi="Arial" w:cs="Arial"/>
+          <w:b/>
+          <w:sz w:val="24"/>
+          <w:szCs w:val="24"/>
+          <w:u w:val="single"/>
+        </w:rPr>
+        <w:br w:type="page"/>
+      </w:r>
+    </w:p>
+    <w:p>
+      <w:r>
+        <w:lastRenderedPageBreak/>
+        <w:t>Seite 6: Ausgefüllter Bewertungsbogen (Excel) für das Projekt Bewertungsbogen ist auch im Repository!</w:t>
+      </w:r>
+    </w:p>
+    <w:p/>
+    <w:p>
       <w:bookmarkStart w:id="0" w:name="_GoBack"/>
       <w:bookmarkEnd w:id="0"/>
-    </w:p>
-    <w:p>
-      <w:pPr>
-        <w:rPr>
-          <w:rFonts w:ascii="Arial" w:hAnsi="Arial" w:cs="Arial"/>
-          <w:sz w:val="24"/>
-          <w:szCs w:val="24"/>
-        </w:rPr>
-      </w:pPr>
-      <w:r>
-        <w:rPr>
-          <w:rFonts w:ascii="Arial" w:hAnsi="Arial" w:cs="Arial"/>
-          <w:sz w:val="24"/>
-          <w:szCs w:val="24"/>
-        </w:rPr>
-        <w:br w:type="page"/>
-      </w:r>
-    </w:p>
-    <w:p>
-      <w:pPr>
-        <w:rPr>
-          <w:rFonts w:ascii="Arial" w:hAnsi="Arial" w:cs="Arial"/>
-          <w:sz w:val="24"/>
-          <w:szCs w:val="24"/>
-        </w:rPr>
-      </w:pPr>
-      <w:r>
-        <w:rPr>
-          <w:rFonts w:ascii="Arial" w:hAnsi="Arial" w:cs="Arial"/>
-          <w:sz w:val="24"/>
-          <w:szCs w:val="24"/>
-        </w:rPr>
-        <w:lastRenderedPageBreak/>
-        <w:t xml:space="preserve">Insert </w:t>
-      </w:r>
-      <w:proofErr w:type="spellStart"/>
-      <w:r>
-        <w:rPr>
-          <w:rFonts w:ascii="Arial" w:hAnsi="Arial" w:cs="Arial"/>
-          <w:sz w:val="24"/>
-          <w:szCs w:val="24"/>
-        </w:rPr>
-        <w:t>Use</w:t>
-      </w:r>
-      <w:proofErr w:type="spellEnd"/>
-      <w:r>
-        <w:rPr>
-          <w:rFonts w:ascii="Arial" w:hAnsi="Arial" w:cs="Arial"/>
-          <w:sz w:val="24"/>
-          <w:szCs w:val="24"/>
-        </w:rPr>
-        <w:t xml:space="preserve"> Case, muss auch im Repository sein</w:t>
-      </w:r>
-    </w:p>
-    <w:p>
-      <w:pPr>
-        <w:rPr>
-          <w:rFonts w:ascii="Arial" w:hAnsi="Arial" w:cs="Arial"/>
-          <w:sz w:val="24"/>
-          <w:szCs w:val="24"/>
-        </w:rPr>
-      </w:pPr>
-      <w:r>
-        <w:rPr>
-          <w:rFonts w:ascii="Arial" w:hAnsi="Arial" w:cs="Arial"/>
-          <w:sz w:val="24"/>
-          <w:szCs w:val="24"/>
-        </w:rPr>
-        <w:br w:type="page"/>
-      </w:r>
-    </w:p>
-    <w:p>
-      <w:pPr>
-        <w:rPr>
-          <w:rFonts w:ascii="Arial" w:hAnsi="Arial" w:cs="Arial"/>
-          <w:sz w:val="24"/>
-          <w:szCs w:val="24"/>
-        </w:rPr>
-      </w:pPr>
-      <w:r>
-        <w:rPr>
-          <w:rFonts w:ascii="Arial" w:hAnsi="Arial" w:cs="Arial"/>
-          <w:sz w:val="24"/>
-          <w:szCs w:val="24"/>
-        </w:rPr>
-        <w:lastRenderedPageBreak/>
-        <w:t>Insert Klassendiagramm, muss auch im Repository sein.</w:t>
-      </w:r>
-    </w:p>
-    <w:p>
-      <w:pPr>
-        <w:rPr>
-          <w:rFonts w:ascii="Arial" w:hAnsi="Arial" w:cs="Arial"/>
-          <w:sz w:val="24"/>
-          <w:szCs w:val="24"/>
-        </w:rPr>
-      </w:pPr>
-      <w:r>
-        <w:rPr>
-          <w:rFonts w:ascii="Arial" w:hAnsi="Arial" w:cs="Arial"/>
-          <w:sz w:val="24"/>
-          <w:szCs w:val="24"/>
-        </w:rPr>
-        <w:br w:type="page"/>
-      </w:r>
-    </w:p>
-    <w:p>
-      <w:pPr>
-        <w:rPr>
-          <w:rFonts w:ascii="Arial" w:hAnsi="Arial" w:cs="Arial"/>
-          <w:b/>
-          <w:sz w:val="24"/>
-          <w:szCs w:val="24"/>
-        </w:rPr>
-      </w:pPr>
-      <w:r>
-        <w:rPr>
-          <w:rFonts w:ascii="Arial" w:hAnsi="Arial" w:cs="Arial"/>
-          <w:b/>
-          <w:sz w:val="24"/>
-          <w:szCs w:val="24"/>
-        </w:rPr>
-        <w:lastRenderedPageBreak/>
-        <w:t>Stellungnahme</w:t>
-      </w:r>
-    </w:p>
-    <w:p>
-      <w:pPr>
-        <w:rPr>
-          <w:rFonts w:ascii="Arial" w:hAnsi="Arial" w:cs="Arial"/>
-          <w:sz w:val="24"/>
-          <w:szCs w:val="24"/>
-          <w:u w:val="single"/>
-        </w:rPr>
-      </w:pPr>
-      <w:r>
-        <w:rPr>
-          <w:rFonts w:ascii="Arial" w:hAnsi="Arial" w:cs="Arial"/>
-          <w:sz w:val="24"/>
-          <w:szCs w:val="24"/>
-          <w:u w:val="single"/>
-        </w:rPr>
-        <w:t>Architektur</w:t>
-      </w:r>
-    </w:p>
-    <w:p>
-      <w:pPr>
-        <w:rPr>
-          <w:rFonts w:ascii="Arial" w:hAnsi="Arial" w:cs="Arial"/>
-          <w:sz w:val="24"/>
-          <w:szCs w:val="24"/>
-        </w:rPr>
-      </w:pPr>
-      <w:r>
-        <w:rPr>
-          <w:rFonts w:ascii="Arial" w:hAnsi="Arial" w:cs="Arial"/>
-          <w:sz w:val="24"/>
-          <w:szCs w:val="24"/>
-        </w:rPr>
-        <w:t xml:space="preserve">Interface: </w:t>
-      </w:r>
-      <w:proofErr w:type="spellStart"/>
-      <w:r>
-        <w:rPr>
-          <w:rFonts w:ascii="Arial" w:hAnsi="Arial" w:cs="Arial"/>
-          <w:sz w:val="24"/>
-          <w:szCs w:val="24"/>
-        </w:rPr>
-        <w:t>I</w:t>
-      </w:r>
-      <w:r>
-        <w:rPr>
-          <w:rFonts w:ascii="Arial" w:hAnsi="Arial" w:cs="Arial"/>
-          <w:sz w:val="24"/>
-          <w:szCs w:val="24"/>
-        </w:rPr>
-        <w:t>Field</w:t>
-      </w:r>
-      <w:proofErr w:type="spellEnd"/>
-      <w:r>
-        <w:rPr>
-          <w:rFonts w:ascii="Arial" w:hAnsi="Arial" w:cs="Arial"/>
-          <w:sz w:val="24"/>
-          <w:szCs w:val="24"/>
-        </w:rPr>
-        <w:t xml:space="preserve">, Field </w:t>
-      </w:r>
-      <w:proofErr w:type="spellStart"/>
-      <w:r>
-        <w:rPr>
-          <w:rFonts w:ascii="Arial" w:hAnsi="Arial" w:cs="Arial"/>
-          <w:sz w:val="24"/>
-          <w:szCs w:val="24"/>
-        </w:rPr>
-        <w:t>implements</w:t>
-      </w:r>
-      <w:proofErr w:type="spellEnd"/>
-      <w:r>
-        <w:rPr>
-          <w:rFonts w:ascii="Arial" w:hAnsi="Arial" w:cs="Arial"/>
-          <w:sz w:val="24"/>
-          <w:szCs w:val="24"/>
-        </w:rPr>
-        <w:t xml:space="preserve"> </w:t>
-      </w:r>
-      <w:proofErr w:type="spellStart"/>
-      <w:r>
-        <w:rPr>
-          <w:rFonts w:ascii="Arial" w:hAnsi="Arial" w:cs="Arial"/>
-          <w:sz w:val="24"/>
-          <w:szCs w:val="24"/>
-        </w:rPr>
-        <w:t>iField</w:t>
-      </w:r>
-      <w:proofErr w:type="spellEnd"/>
-    </w:p>
-    <w:p>
-      <w:pPr>
-        <w:rPr>
-          <w:rFonts w:ascii="Arial" w:hAnsi="Arial" w:cs="Arial"/>
-          <w:sz w:val="24"/>
-          <w:szCs w:val="24"/>
-        </w:rPr>
-      </w:pPr>
-      <w:r>
-        <w:rPr>
-          <w:rFonts w:ascii="Arial" w:hAnsi="Arial" w:cs="Arial"/>
-          <w:sz w:val="24"/>
-          <w:szCs w:val="24"/>
-        </w:rPr>
-        <w:t xml:space="preserve">Vererbung: </w:t>
-      </w:r>
-      <w:proofErr w:type="spellStart"/>
-      <w:r>
-        <w:rPr>
-          <w:rFonts w:ascii="Arial" w:hAnsi="Arial" w:cs="Arial"/>
-          <w:sz w:val="24"/>
-          <w:szCs w:val="24"/>
-        </w:rPr>
-        <w:t>Bonusfield</w:t>
-      </w:r>
-      <w:proofErr w:type="spellEnd"/>
-      <w:r>
-        <w:rPr>
-          <w:rFonts w:ascii="Arial" w:hAnsi="Arial" w:cs="Arial"/>
-          <w:sz w:val="24"/>
-          <w:szCs w:val="24"/>
-        </w:rPr>
-        <w:t xml:space="preserve"> </w:t>
-      </w:r>
-      <w:proofErr w:type="spellStart"/>
-      <w:r>
-        <w:rPr>
-          <w:rFonts w:ascii="Arial" w:hAnsi="Arial" w:cs="Arial"/>
-          <w:sz w:val="24"/>
-          <w:szCs w:val="24"/>
-        </w:rPr>
-        <w:t>extends</w:t>
-      </w:r>
-      <w:proofErr w:type="spellEnd"/>
-      <w:r>
-        <w:rPr>
-          <w:rFonts w:ascii="Arial" w:hAnsi="Arial" w:cs="Arial"/>
-          <w:sz w:val="24"/>
-          <w:szCs w:val="24"/>
-        </w:rPr>
-        <w:t xml:space="preserve"> Field und </w:t>
-      </w:r>
-      <w:proofErr w:type="spellStart"/>
-      <w:r>
-        <w:rPr>
-          <w:rFonts w:ascii="Arial" w:hAnsi="Arial" w:cs="Arial"/>
-          <w:sz w:val="24"/>
-          <w:szCs w:val="24"/>
-        </w:rPr>
-        <w:t>Minusfield</w:t>
-      </w:r>
-      <w:proofErr w:type="spellEnd"/>
-      <w:r>
-        <w:rPr>
-          <w:rFonts w:ascii="Arial" w:hAnsi="Arial" w:cs="Arial"/>
-          <w:sz w:val="24"/>
-          <w:szCs w:val="24"/>
-        </w:rPr>
-        <w:t xml:space="preserve"> </w:t>
-      </w:r>
-      <w:proofErr w:type="spellStart"/>
-      <w:r>
-        <w:rPr>
-          <w:rFonts w:ascii="Arial" w:hAnsi="Arial" w:cs="Arial"/>
-          <w:sz w:val="24"/>
-          <w:szCs w:val="24"/>
-        </w:rPr>
-        <w:t>extends</w:t>
-      </w:r>
-      <w:proofErr w:type="spellEnd"/>
-      <w:r>
-        <w:rPr>
-          <w:rFonts w:ascii="Arial" w:hAnsi="Arial" w:cs="Arial"/>
-          <w:sz w:val="24"/>
-          <w:szCs w:val="24"/>
-        </w:rPr>
-        <w:t xml:space="preserve"> Field, GUI </w:t>
-      </w:r>
-      <w:proofErr w:type="spellStart"/>
-      <w:r>
-        <w:rPr>
-          <w:rFonts w:ascii="Arial" w:hAnsi="Arial" w:cs="Arial"/>
-          <w:sz w:val="24"/>
-          <w:szCs w:val="24"/>
-        </w:rPr>
-        <w:t>extends</w:t>
-      </w:r>
-      <w:proofErr w:type="spellEnd"/>
-      <w:r>
-        <w:rPr>
-          <w:rFonts w:ascii="Arial" w:hAnsi="Arial" w:cs="Arial"/>
-          <w:sz w:val="24"/>
-          <w:szCs w:val="24"/>
-        </w:rPr>
-        <w:t xml:space="preserve"> </w:t>
-      </w:r>
-      <w:proofErr w:type="spellStart"/>
-      <w:r>
-        <w:rPr>
-          <w:rFonts w:ascii="Arial" w:hAnsi="Arial" w:cs="Arial"/>
-          <w:sz w:val="24"/>
-          <w:szCs w:val="24"/>
-        </w:rPr>
-        <w:t>Application</w:t>
-      </w:r>
-      <w:proofErr w:type="spellEnd"/>
-      <w:r>
-        <w:rPr>
-          <w:rFonts w:ascii="Arial" w:hAnsi="Arial" w:cs="Arial"/>
-          <w:sz w:val="24"/>
-          <w:szCs w:val="24"/>
-        </w:rPr>
-        <w:t xml:space="preserve">, </w:t>
-      </w:r>
-      <w:proofErr w:type="spellStart"/>
-      <w:r>
-        <w:rPr>
-          <w:rFonts w:ascii="Arial" w:hAnsi="Arial" w:cs="Arial"/>
-          <w:sz w:val="24"/>
-          <w:szCs w:val="24"/>
-        </w:rPr>
-        <w:t>AIPlayer</w:t>
-      </w:r>
-      <w:proofErr w:type="spellEnd"/>
-      <w:r>
-        <w:rPr>
-          <w:rFonts w:ascii="Arial" w:hAnsi="Arial" w:cs="Arial"/>
-          <w:sz w:val="24"/>
-          <w:szCs w:val="24"/>
-        </w:rPr>
-        <w:t xml:space="preserve"> </w:t>
-      </w:r>
-      <w:proofErr w:type="spellStart"/>
-      <w:r>
-        <w:rPr>
-          <w:rFonts w:ascii="Arial" w:hAnsi="Arial" w:cs="Arial"/>
-          <w:sz w:val="24"/>
-          <w:szCs w:val="24"/>
-        </w:rPr>
-        <w:t>extends</w:t>
-      </w:r>
-      <w:proofErr w:type="spellEnd"/>
-      <w:r>
-        <w:rPr>
-          <w:rFonts w:ascii="Arial" w:hAnsi="Arial" w:cs="Arial"/>
-          <w:sz w:val="24"/>
-          <w:szCs w:val="24"/>
-        </w:rPr>
-        <w:t xml:space="preserve"> Player</w:t>
-      </w:r>
-    </w:p>
-    <w:p>
-      <w:pPr>
-        <w:rPr>
-          <w:rFonts w:ascii="Arial" w:hAnsi="Arial" w:cs="Arial"/>
-          <w:sz w:val="24"/>
-          <w:szCs w:val="24"/>
-        </w:rPr>
-      </w:pPr>
-      <w:r>
-        <w:rPr>
-          <w:rFonts w:ascii="Arial" w:hAnsi="Arial" w:cs="Arial"/>
-          <w:sz w:val="24"/>
-          <w:szCs w:val="24"/>
-        </w:rPr>
-        <w:t>Packages</w:t>
-      </w:r>
-      <w:proofErr w:type="gramStart"/>
-      <w:r>
-        <w:rPr>
-          <w:rFonts w:ascii="Arial" w:hAnsi="Arial" w:cs="Arial"/>
-          <w:sz w:val="24"/>
-          <w:szCs w:val="24"/>
-        </w:rPr>
-        <w:t>: ?</w:t>
-      </w:r>
-      <w:proofErr w:type="gramEnd"/>
-    </w:p>
-    <w:p>
-      <w:pPr>
-        <w:rPr>
-          <w:rFonts w:ascii="Arial" w:hAnsi="Arial" w:cs="Arial"/>
-          <w:sz w:val="24"/>
-          <w:szCs w:val="24"/>
-        </w:rPr>
-      </w:pPr>
-      <w:r>
-        <w:rPr>
-          <w:rFonts w:ascii="Arial" w:hAnsi="Arial" w:cs="Arial"/>
-          <w:sz w:val="24"/>
-          <w:szCs w:val="24"/>
-        </w:rPr>
-        <w:t xml:space="preserve">Factory: </w:t>
-      </w:r>
-      <w:proofErr w:type="spellStart"/>
-      <w:r>
-        <w:rPr>
-          <w:rFonts w:ascii="Arial" w:hAnsi="Arial" w:cs="Arial"/>
-          <w:sz w:val="24"/>
-          <w:szCs w:val="24"/>
-        </w:rPr>
-        <w:t>FieldFactory</w:t>
-      </w:r>
-      <w:proofErr w:type="spellEnd"/>
-      <w:r>
-        <w:rPr>
-          <w:rFonts w:ascii="Arial" w:hAnsi="Arial" w:cs="Arial"/>
-          <w:sz w:val="24"/>
-          <w:szCs w:val="24"/>
-        </w:rPr>
-        <w:t xml:space="preserve"> generiert </w:t>
-      </w:r>
-      <w:proofErr w:type="spellStart"/>
-      <w:r>
-        <w:rPr>
-          <w:rFonts w:ascii="Arial" w:hAnsi="Arial" w:cs="Arial"/>
-          <w:sz w:val="24"/>
-          <w:szCs w:val="24"/>
-        </w:rPr>
-        <w:t>IField</w:t>
-      </w:r>
-      <w:proofErr w:type="spellEnd"/>
-      <w:r>
-        <w:rPr>
-          <w:rFonts w:ascii="Arial" w:hAnsi="Arial" w:cs="Arial"/>
-          <w:sz w:val="24"/>
-          <w:szCs w:val="24"/>
-        </w:rPr>
-        <w:t xml:space="preserve"> </w:t>
-      </w:r>
-    </w:p>
-    <w:p>
-      <w:pPr>
-        <w:rPr>
-          <w:rFonts w:ascii="Arial" w:hAnsi="Arial" w:cs="Arial"/>
-          <w:sz w:val="24"/>
-          <w:szCs w:val="24"/>
-          <w:u w:val="single"/>
-        </w:rPr>
-      </w:pPr>
-      <w:r>
-        <w:rPr>
-          <w:rFonts w:ascii="Arial" w:hAnsi="Arial" w:cs="Arial"/>
-          <w:sz w:val="24"/>
-          <w:szCs w:val="24"/>
-          <w:u w:val="single"/>
-        </w:rPr>
-        <w:t>Clean Code</w:t>
-      </w:r>
-    </w:p>
-    <w:p>
-      <w:pPr>
-        <w:rPr>
-          <w:rFonts w:ascii="Arial" w:hAnsi="Arial" w:cs="Arial"/>
-          <w:sz w:val="24"/>
-          <w:szCs w:val="24"/>
-        </w:rPr>
-      </w:pPr>
-      <w:r>
-        <w:rPr>
-          <w:rFonts w:ascii="Arial" w:hAnsi="Arial" w:cs="Arial"/>
-          <w:sz w:val="24"/>
-          <w:szCs w:val="24"/>
-        </w:rPr>
-        <w:t>Keine Public Members vorhanden, sind alle private.</w:t>
-      </w:r>
-    </w:p>
-    <w:p>
-      <w:pPr>
-        <w:rPr>
-          <w:rFonts w:ascii="Arial" w:hAnsi="Arial" w:cs="Arial"/>
-          <w:sz w:val="24"/>
-          <w:szCs w:val="24"/>
-        </w:rPr>
-      </w:pPr>
-      <w:proofErr w:type="spellStart"/>
-      <w:r>
-        <w:rPr>
-          <w:rFonts w:ascii="Arial" w:hAnsi="Arial" w:cs="Arial"/>
-          <w:sz w:val="24"/>
-          <w:szCs w:val="24"/>
-        </w:rPr>
-        <w:t>Static</w:t>
-      </w:r>
-      <w:proofErr w:type="spellEnd"/>
-      <w:r>
-        <w:rPr>
-          <w:rFonts w:ascii="Arial" w:hAnsi="Arial" w:cs="Arial"/>
-          <w:sz w:val="24"/>
-          <w:szCs w:val="24"/>
-        </w:rPr>
-        <w:t xml:space="preserve"> Methoden wurden benutzt.</w:t>
-      </w:r>
-    </w:p>
-    <w:p>
-      <w:pPr>
-        <w:rPr>
-          <w:rFonts w:ascii="Arial" w:hAnsi="Arial" w:cs="Arial"/>
-          <w:sz w:val="24"/>
-          <w:szCs w:val="24"/>
-        </w:rPr>
-      </w:pPr>
-      <w:r>
-        <w:rPr>
-          <w:rFonts w:ascii="Arial" w:hAnsi="Arial" w:cs="Arial"/>
-          <w:sz w:val="24"/>
-          <w:szCs w:val="24"/>
-        </w:rPr>
-        <w:t>Getter Methoden ge</w:t>
-      </w:r>
-      <w:r>
-        <w:rPr>
-          <w:rFonts w:ascii="Arial" w:hAnsi="Arial" w:cs="Arial"/>
-          <w:sz w:val="24"/>
-          <w:szCs w:val="24"/>
-        </w:rPr>
-        <w:t>ben Kopien der Referenz zurück.</w:t>
-      </w:r>
-    </w:p>
-    <w:p>
-      <w:pPr>
-        <w:rPr>
-          <w:rFonts w:ascii="Arial" w:hAnsi="Arial" w:cs="Arial"/>
-          <w:sz w:val="24"/>
-          <w:szCs w:val="24"/>
-          <w:u w:val="single"/>
-        </w:rPr>
-      </w:pPr>
-      <w:r>
-        <w:rPr>
-          <w:rFonts w:ascii="Arial" w:hAnsi="Arial" w:cs="Arial"/>
-          <w:sz w:val="24"/>
-          <w:szCs w:val="24"/>
-          <w:u w:val="single"/>
-        </w:rPr>
-        <w:t>Tests</w:t>
-      </w:r>
-    </w:p>
-    <w:p>
-      <w:pPr>
-        <w:rPr>
-          <w:rFonts w:ascii="Arial" w:hAnsi="Arial" w:cs="Arial"/>
-          <w:sz w:val="24"/>
-          <w:szCs w:val="24"/>
-        </w:rPr>
-      </w:pPr>
-      <w:r>
-        <w:rPr>
-          <w:rFonts w:ascii="Arial" w:hAnsi="Arial" w:cs="Arial"/>
-          <w:sz w:val="24"/>
-          <w:szCs w:val="24"/>
-        </w:rPr>
-        <w:t>Mehrere Klassen (</w:t>
-      </w:r>
-      <w:proofErr w:type="spellStart"/>
-      <w:r>
-        <w:rPr>
-          <w:rFonts w:ascii="Arial" w:hAnsi="Arial" w:cs="Arial"/>
-          <w:sz w:val="24"/>
-          <w:szCs w:val="24"/>
-        </w:rPr>
-        <w:t>FieldTest</w:t>
-      </w:r>
-      <w:proofErr w:type="spellEnd"/>
-      <w:r>
-        <w:rPr>
-          <w:rFonts w:ascii="Arial" w:hAnsi="Arial" w:cs="Arial"/>
-          <w:sz w:val="24"/>
-          <w:szCs w:val="24"/>
-        </w:rPr>
-        <w:t xml:space="preserve">, </w:t>
-      </w:r>
-      <w:proofErr w:type="spellStart"/>
-      <w:r>
-        <w:rPr>
-          <w:rFonts w:ascii="Arial" w:hAnsi="Arial" w:cs="Arial"/>
-          <w:sz w:val="24"/>
-          <w:szCs w:val="24"/>
-        </w:rPr>
-        <w:t>LineTest</w:t>
-      </w:r>
-      <w:proofErr w:type="spellEnd"/>
-      <w:r>
-        <w:rPr>
-          <w:rFonts w:ascii="Arial" w:hAnsi="Arial" w:cs="Arial"/>
-          <w:sz w:val="24"/>
-          <w:szCs w:val="24"/>
-        </w:rPr>
-        <w:t xml:space="preserve">, </w:t>
-      </w:r>
-      <w:proofErr w:type="spellStart"/>
-      <w:r>
-        <w:rPr>
-          <w:rFonts w:ascii="Arial" w:hAnsi="Arial" w:cs="Arial"/>
-          <w:sz w:val="24"/>
-          <w:szCs w:val="24"/>
-        </w:rPr>
-        <w:t>MatchfieldSettingsTest</w:t>
-      </w:r>
-      <w:proofErr w:type="spellEnd"/>
-      <w:r>
-        <w:rPr>
-          <w:rFonts w:ascii="Arial" w:hAnsi="Arial" w:cs="Arial"/>
-          <w:sz w:val="24"/>
-          <w:szCs w:val="24"/>
-        </w:rPr>
-        <w:t xml:space="preserve">, </w:t>
-      </w:r>
-      <w:proofErr w:type="spellStart"/>
-      <w:r>
-        <w:rPr>
-          <w:rFonts w:ascii="Arial" w:hAnsi="Arial" w:cs="Arial"/>
-          <w:sz w:val="24"/>
-          <w:szCs w:val="24"/>
-        </w:rPr>
-        <w:t>PlayerTest</w:t>
-      </w:r>
-      <w:proofErr w:type="spellEnd"/>
-      <w:r>
-        <w:rPr>
-          <w:rFonts w:ascii="Arial" w:hAnsi="Arial" w:cs="Arial"/>
-          <w:sz w:val="24"/>
-          <w:szCs w:val="24"/>
-        </w:rPr>
-        <w:t>) werden getestet, inklusive Negativtest.</w:t>
-      </w:r>
-    </w:p>
-    <w:p>
-      <w:pPr>
-        <w:rPr>
-          <w:rFonts w:ascii="Arial" w:hAnsi="Arial" w:cs="Arial"/>
-          <w:sz w:val="24"/>
-          <w:szCs w:val="24"/>
-          <w:u w:val="single"/>
-        </w:rPr>
-      </w:pPr>
-      <w:r>
-        <w:rPr>
-          <w:rFonts w:ascii="Arial" w:hAnsi="Arial" w:cs="Arial"/>
-          <w:sz w:val="24"/>
-          <w:szCs w:val="24"/>
-          <w:u w:val="single"/>
-        </w:rPr>
-        <w:t>GUI</w:t>
-      </w:r>
-    </w:p>
-    <w:p>
-      <w:pPr>
-        <w:rPr>
-          <w:rFonts w:ascii="Arial" w:hAnsi="Arial" w:cs="Arial"/>
-          <w:sz w:val="24"/>
-          <w:szCs w:val="24"/>
-        </w:rPr>
-      </w:pPr>
-      <w:r>
-        <w:rPr>
-          <w:rFonts w:ascii="Arial" w:hAnsi="Arial" w:cs="Arial"/>
-          <w:sz w:val="24"/>
-          <w:szCs w:val="24"/>
-        </w:rPr>
-        <w:t>Komplexeres GUI, zwei Scenes mit Starteinstellungen und Spielfeld</w:t>
-      </w:r>
-      <w:r>
-        <w:rPr>
-          <w:rFonts w:ascii="Arial" w:hAnsi="Arial" w:cs="Arial"/>
-          <w:sz w:val="24"/>
-          <w:szCs w:val="24"/>
-        </w:rPr>
-        <w:t>.</w:t>
-      </w:r>
-    </w:p>
-    <w:p>
-      <w:pPr>
-        <w:rPr>
-          <w:rFonts w:ascii="Arial" w:hAnsi="Arial" w:cs="Arial"/>
-          <w:sz w:val="24"/>
-          <w:szCs w:val="24"/>
-        </w:rPr>
-      </w:pPr>
-      <w:r>
-        <w:rPr>
-          <w:rFonts w:ascii="Arial" w:hAnsi="Arial" w:cs="Arial"/>
-          <w:sz w:val="24"/>
-          <w:szCs w:val="24"/>
-        </w:rPr>
-        <w:t xml:space="preserve">Starteinstellungen: </w:t>
-      </w:r>
-      <w:proofErr w:type="spellStart"/>
-      <w:proofErr w:type="gramStart"/>
-      <w:r>
-        <w:rPr>
-          <w:rFonts w:ascii="Arial" w:hAnsi="Arial" w:cs="Arial"/>
-          <w:sz w:val="24"/>
-          <w:szCs w:val="24"/>
-        </w:rPr>
-        <w:t>Borderpane,Gridpane</w:t>
-      </w:r>
-      <w:proofErr w:type="spellEnd"/>
-      <w:proofErr w:type="gramEnd"/>
-      <w:r>
-        <w:rPr>
-          <w:rFonts w:ascii="Arial" w:hAnsi="Arial" w:cs="Arial"/>
-          <w:sz w:val="24"/>
-          <w:szCs w:val="24"/>
-        </w:rPr>
-        <w:t xml:space="preserve">, Labels, </w:t>
-      </w:r>
-      <w:proofErr w:type="spellStart"/>
-      <w:r>
-        <w:rPr>
-          <w:rFonts w:ascii="Arial" w:hAnsi="Arial" w:cs="Arial"/>
-          <w:sz w:val="24"/>
-          <w:szCs w:val="24"/>
-        </w:rPr>
-        <w:t>Textfield</w:t>
-      </w:r>
-      <w:proofErr w:type="spellEnd"/>
-      <w:r>
-        <w:rPr>
-          <w:rFonts w:ascii="Arial" w:hAnsi="Arial" w:cs="Arial"/>
-          <w:sz w:val="24"/>
-          <w:szCs w:val="24"/>
-        </w:rPr>
-        <w:t xml:space="preserve"> und Buttons</w:t>
-      </w:r>
-    </w:p>
-    <w:p>
-      <w:pPr>
-        <w:rPr>
-          <w:rFonts w:ascii="Arial" w:hAnsi="Arial" w:cs="Arial"/>
-          <w:sz w:val="24"/>
-          <w:szCs w:val="24"/>
-        </w:rPr>
-      </w:pPr>
-      <w:proofErr w:type="gramStart"/>
-      <w:r>
-        <w:rPr>
-          <w:rFonts w:ascii="Arial" w:hAnsi="Arial" w:cs="Arial"/>
-          <w:sz w:val="24"/>
-          <w:szCs w:val="24"/>
-        </w:rPr>
-        <w:t>Spielfeld(</w:t>
-      </w:r>
-      <w:proofErr w:type="gramEnd"/>
-      <w:r>
-        <w:rPr>
-          <w:rFonts w:ascii="Arial" w:hAnsi="Arial" w:cs="Arial"/>
-          <w:sz w:val="24"/>
-          <w:szCs w:val="24"/>
-        </w:rPr>
-        <w:t xml:space="preserve">variable Größe): </w:t>
-      </w:r>
-      <w:proofErr w:type="spellStart"/>
-      <w:r>
-        <w:rPr>
-          <w:rFonts w:ascii="Arial" w:hAnsi="Arial" w:cs="Arial"/>
-          <w:sz w:val="24"/>
-          <w:szCs w:val="24"/>
-        </w:rPr>
-        <w:t>Gridpane</w:t>
-      </w:r>
-      <w:proofErr w:type="spellEnd"/>
-      <w:r>
-        <w:rPr>
-          <w:rFonts w:ascii="Arial" w:hAnsi="Arial" w:cs="Arial"/>
-          <w:sz w:val="24"/>
-          <w:szCs w:val="24"/>
-        </w:rPr>
-        <w:t>, Buttons, Label</w:t>
-      </w:r>
-    </w:p>
-    <w:p>
-      <w:pPr>
-        <w:rPr>
-          <w:rFonts w:ascii="Arial" w:hAnsi="Arial" w:cs="Arial"/>
-          <w:sz w:val="24"/>
-          <w:szCs w:val="24"/>
-          <w:u w:val="single"/>
-        </w:rPr>
-      </w:pPr>
-      <w:proofErr w:type="spellStart"/>
-      <w:r>
-        <w:rPr>
-          <w:rFonts w:ascii="Arial" w:hAnsi="Arial" w:cs="Arial"/>
-          <w:sz w:val="24"/>
-          <w:szCs w:val="24"/>
-          <w:u w:val="single"/>
-        </w:rPr>
-        <w:t>Logging</w:t>
-      </w:r>
-      <w:proofErr w:type="spellEnd"/>
-      <w:r>
-        <w:rPr>
-          <w:rFonts w:ascii="Arial" w:hAnsi="Arial" w:cs="Arial"/>
-          <w:sz w:val="24"/>
-          <w:szCs w:val="24"/>
-          <w:u w:val="single"/>
-        </w:rPr>
-        <w:t xml:space="preserve"> </w:t>
-      </w:r>
-    </w:p>
-    <w:p>
-      <w:pPr>
-        <w:rPr>
-          <w:rFonts w:ascii="Arial" w:hAnsi="Arial" w:cs="Arial"/>
-          <w:sz w:val="24"/>
-          <w:szCs w:val="24"/>
-        </w:rPr>
-      </w:pPr>
-      <w:r>
-        <w:rPr>
-          <w:rFonts w:ascii="Arial" w:hAnsi="Arial" w:cs="Arial"/>
-          <w:sz w:val="24"/>
-          <w:szCs w:val="24"/>
-        </w:rPr>
-        <w:t xml:space="preserve">Verschiedene Loglevels vorhanden, Sinnvolle Anwendung in verschiedene Klassen, </w:t>
-      </w:r>
-      <w:proofErr w:type="spellStart"/>
-      <w:r>
-        <w:rPr>
-          <w:rFonts w:ascii="Arial" w:hAnsi="Arial" w:cs="Arial"/>
-          <w:sz w:val="24"/>
-          <w:szCs w:val="24"/>
-        </w:rPr>
-        <w:t>Logging</w:t>
-      </w:r>
-      <w:proofErr w:type="spellEnd"/>
-      <w:r>
-        <w:rPr>
-          <w:rFonts w:ascii="Arial" w:hAnsi="Arial" w:cs="Arial"/>
-          <w:sz w:val="24"/>
-          <w:szCs w:val="24"/>
-        </w:rPr>
-        <w:t xml:space="preserve"> von </w:t>
-      </w:r>
-      <w:proofErr w:type="spellStart"/>
-      <w:r>
-        <w:rPr>
-          <w:rFonts w:ascii="Arial" w:hAnsi="Arial" w:cs="Arial"/>
-          <w:sz w:val="24"/>
-          <w:szCs w:val="24"/>
-        </w:rPr>
-        <w:t>Exceptions</w:t>
-      </w:r>
-      <w:proofErr w:type="spellEnd"/>
-      <w:r>
-        <w:rPr>
-          <w:rFonts w:ascii="Arial" w:hAnsi="Arial" w:cs="Arial"/>
-          <w:sz w:val="24"/>
-          <w:szCs w:val="24"/>
-        </w:rPr>
-        <w:t xml:space="preserve"> und Threads??</w:t>
-      </w:r>
-    </w:p>
-    <w:p>
-      <w:pPr>
-        <w:rPr>
-          <w:rFonts w:ascii="Arial" w:hAnsi="Arial" w:cs="Arial"/>
-          <w:b/>
-          <w:sz w:val="24"/>
-          <w:szCs w:val="24"/>
-          <w:u w:val="single"/>
-        </w:rPr>
-      </w:pPr>
-      <w:r>
-        <w:rPr>
-          <w:rFonts w:ascii="Arial" w:hAnsi="Arial" w:cs="Arial"/>
-          <w:sz w:val="24"/>
-          <w:szCs w:val="24"/>
-          <w:u w:val="single"/>
-        </w:rPr>
-        <w:t>UML</w:t>
-      </w:r>
-    </w:p>
-    <w:p>
-      <w:pPr>
-        <w:rPr>
-          <w:rFonts w:ascii="Arial" w:hAnsi="Arial" w:cs="Arial"/>
-          <w:sz w:val="24"/>
-          <w:szCs w:val="24"/>
-        </w:rPr>
-      </w:pPr>
-      <w:r>
-        <w:rPr>
-          <w:rFonts w:ascii="Arial" w:hAnsi="Arial" w:cs="Arial"/>
-          <w:sz w:val="24"/>
-          <w:szCs w:val="24"/>
-        </w:rPr>
-        <w:t>?</w:t>
-      </w:r>
-    </w:p>
-    <w:p>
-      <w:pPr>
-        <w:rPr>
-          <w:rFonts w:ascii="Arial" w:hAnsi="Arial" w:cs="Arial"/>
-          <w:sz w:val="24"/>
-          <w:szCs w:val="24"/>
-          <w:u w:val="single"/>
-        </w:rPr>
-      </w:pPr>
-      <w:r>
-        <w:rPr>
-          <w:rFonts w:ascii="Arial" w:hAnsi="Arial" w:cs="Arial"/>
-          <w:sz w:val="24"/>
-          <w:szCs w:val="24"/>
-          <w:u w:val="single"/>
-        </w:rPr>
-        <w:t>Threads</w:t>
-      </w:r>
-    </w:p>
-    <w:p>
-      <w:pPr>
-        <w:rPr>
-          <w:rFonts w:ascii="Arial" w:hAnsi="Arial" w:cs="Arial"/>
-          <w:sz w:val="24"/>
-          <w:szCs w:val="24"/>
-        </w:rPr>
-      </w:pPr>
-      <w:r>
-        <w:rPr>
-          <w:rFonts w:ascii="Arial" w:hAnsi="Arial" w:cs="Arial"/>
-          <w:sz w:val="24"/>
-          <w:szCs w:val="24"/>
-        </w:rPr>
-        <w:t>Ein Thread vorhanden in Klasse Music um Hintergrundmusik abzuspielen.</w:t>
-      </w:r>
-    </w:p>
-    <w:p>
-      <w:pPr>
-        <w:rPr>
-          <w:rFonts w:ascii="Arial" w:hAnsi="Arial" w:cs="Arial"/>
-          <w:b/>
-          <w:sz w:val="24"/>
-          <w:szCs w:val="24"/>
-          <w:u w:val="single"/>
-        </w:rPr>
-      </w:pPr>
-      <w:r>
-        <w:rPr>
-          <w:rFonts w:ascii="Arial" w:hAnsi="Arial" w:cs="Arial"/>
-          <w:sz w:val="24"/>
-          <w:szCs w:val="24"/>
-          <w:u w:val="single"/>
-        </w:rPr>
-        <w:t>Streams</w:t>
-      </w:r>
-    </w:p>
-    <w:p>
-      <w:pPr>
-        <w:rPr>
-          <w:rFonts w:ascii="Arial" w:hAnsi="Arial" w:cs="Arial"/>
-          <w:sz w:val="24"/>
-          <w:szCs w:val="24"/>
-        </w:rPr>
-      </w:pPr>
-      <w:r>
-        <w:rPr>
-          <w:rFonts w:ascii="Arial" w:hAnsi="Arial" w:cs="Arial"/>
-          <w:sz w:val="24"/>
-          <w:szCs w:val="24"/>
-        </w:rPr>
-        <w:t>Lambda Funktion vorhanden (Klick von Buttons)</w:t>
-      </w:r>
-    </w:p>
-    <w:p>
-      <w:pPr>
-        <w:rPr>
-          <w:rFonts w:ascii="Arial" w:hAnsi="Arial" w:cs="Arial"/>
-          <w:b/>
-          <w:sz w:val="24"/>
-          <w:szCs w:val="24"/>
-          <w:u w:val="single"/>
-        </w:rPr>
-      </w:pPr>
-      <w:r>
-        <w:rPr>
-          <w:rFonts w:ascii="Arial" w:hAnsi="Arial" w:cs="Arial"/>
-          <w:b/>
-          <w:sz w:val="24"/>
-          <w:szCs w:val="24"/>
-          <w:u w:val="single"/>
-        </w:rPr>
-        <w:br w:type="page"/>
-      </w:r>
-    </w:p>
-    <w:p>
-      <w:r>
-        <w:lastRenderedPageBreak/>
-        <w:t>Seite 6: Ausgefüllter Bewertungsbogen (Excel) für das Projekt Bewertungsbogen ist auch im Repository!</w:t>
+      <w:r>
+        <w:rPr>
+          <w:noProof/>
+          <w:lang w:eastAsia="de-DE"/>
+        </w:rPr>
+        <w:drawing>
+          <wp:anchor distT="0" distB="0" distL="114300" distR="114300" simplePos="0" relativeHeight="251664384" behindDoc="0" locked="0" layoutInCell="1" allowOverlap="1" wp14:anchorId="47172F1F" wp14:editId="13143BF0">
+            <wp:simplePos x="0" y="0"/>
+            <wp:positionH relativeFrom="margin">
+              <wp:align>center</wp:align>
+            </wp:positionH>
+            <wp:positionV relativeFrom="paragraph">
+              <wp:posOffset>303530</wp:posOffset>
+            </wp:positionV>
+            <wp:extent cx="7326454" cy="472440"/>
+            <wp:effectExtent l="0" t="0" r="8255" b="3810"/>
+            <wp:wrapTight wrapText="bothSides">
+              <wp:wrapPolygon edited="0">
+                <wp:start x="0" y="0"/>
+                <wp:lineTo x="0" y="20903"/>
+                <wp:lineTo x="21568" y="20903"/>
+                <wp:lineTo x="21568" y="0"/>
+                <wp:lineTo x="0" y="0"/>
+              </wp:wrapPolygon>
+            </wp:wrapTight>
+            <wp:docPr id="4" name="Grafik 4"/>
+            <wp:cNvGraphicFramePr>
+              <a:graphicFrameLocks xmlns:a="http://schemas.openxmlformats.org/drawingml/2006/main" noChangeAspect="1"/>
+            </wp:cNvGraphicFramePr>
+            <a:graphic xmlns:a="http://schemas.openxmlformats.org/drawingml/2006/main">
+              <a:graphicData uri="http://schemas.openxmlformats.org/drawingml/2006/picture">
+                <pic:pic xmlns:pic="http://schemas.openxmlformats.org/drawingml/2006/picture">
+                  <pic:nvPicPr>
+                    <pic:cNvPr id="1" name=""/>
+                    <pic:cNvPicPr/>
+                  </pic:nvPicPr>
+                  <pic:blipFill>
+                    <a:blip r:embed="rId11"/>
+                    <a:stretch>
+                      <a:fillRect/>
+                    </a:stretch>
+                  </pic:blipFill>
+                  <pic:spPr>
+                    <a:xfrm>
+                      <a:off x="0" y="0"/>
+                      <a:ext cx="7326454" cy="472440"/>
+                    </a:xfrm>
+                    <a:prstGeom prst="rect">
+                      <a:avLst/>
+                    </a:prstGeom>
+                  </pic:spPr>
+                </pic:pic>
+              </a:graphicData>
+            </a:graphic>
+            <wp14:sizeRelH relativeFrom="margin">
+              <wp14:pctWidth>0</wp14:pctWidth>
+            </wp14:sizeRelH>
+            <wp14:sizeRelV relativeFrom="margin">
+              <wp14:pctHeight>0</wp14:pctHeight>
+            </wp14:sizeRelV>
+          </wp:anchor>
+        </w:drawing>
       </w:r>
     </w:p>
     <w:sectPr>
-      <w:headerReference w:type="default" r:id="rId9"/>
+      <w:headerReference w:type="default" r:id="rId12"/>
       <w:pgSz w:w="11906" w:h="16838"/>
       <w:pgMar w:top="1417" w:right="1417" w:bottom="1134" w:left="1417" w:header="708" w:footer="708" w:gutter="0"/>
       <w:cols w:space="708"/>
@@ -2603,6 +3042,18 @@
       <w:contextualSpacing/>
     </w:pPr>
   </w:style>
+  <w:style w:type="character" w:styleId="BesuchterLink">
+    <w:name w:val="FollowedHyperlink"/>
+    <w:basedOn w:val="Absatz-Standardschriftart"/>
+    <w:uiPriority w:val="99"/>
+    <w:semiHidden/>
+    <w:unhideWhenUsed/>
+    <w:rsid w:val="00454D07"/>
+    <w:rPr>
+      <w:color w:val="954F72" w:themeColor="followedHyperlink"/>
+      <w:u w:val="single"/>
+    </w:rPr>
+  </w:style>
 </w:styles>
 </file>
 

</xml_diff>